<commit_message>
Relatório concluido (sem UML)
</commit_message>
<xml_diff>
--- a/doc/RelatórioAEDA.docx
+++ b/doc/RelatórioAEDA.docx
@@ -2,41 +2,6 @@
 <file path=word/document.xml><?xml version="1.0" encoding="utf-8"?>
 <w:document xmlns:wpc="http://schemas.microsoft.com/office/word/2010/wordprocessingCanvas" xmlns:cx="http://schemas.microsoft.com/office/drawing/2014/chartex" xmlns:cx1="http://schemas.microsoft.com/office/drawing/2015/9/8/chartex" xmlns:cx2="http://schemas.microsoft.com/office/drawing/2015/10/21/chartex" xmlns:cx3="http://schemas.microsoft.com/office/drawing/2016/5/9/chartex" xmlns:cx4="http://schemas.microsoft.com/office/drawing/2016/5/10/chartex" xmlns:cx5="http://schemas.microsoft.com/office/drawing/2016/5/11/chartex" xmlns:cx6="http://schemas.microsoft.com/office/drawing/2016/5/12/chartex" xmlns:cx7="http://schemas.microsoft.com/office/drawing/2016/5/13/chartex" xmlns:cx8="http://schemas.microsoft.com/office/drawing/2016/5/14/chartex" xmlns:mc="http://schemas.openxmlformats.org/markup-compatibility/2006" xmlns:aink="http://schemas.microsoft.com/office/drawing/2016/ink" xmlns:am3d="http://schemas.microsoft.com/office/drawing/2017/model3d" xmlns:o="urn:schemas-microsoft-com:office:office" xmlns:r="http://schemas.openxmlformats.org/officeDocument/2006/relationships" xmlns:m="http://schemas.openxmlformats.org/officeDocument/2006/math" xmlns:v="urn:schemas-microsoft-com:vml" xmlns:wp14="http://schemas.microsoft.com/office/word/2010/wordprocessingDrawing" xmlns:wp="http://schemas.openxmlformats.org/drawingml/2006/wordprocessingDrawing" xmlns:w10="urn:schemas-microsoft-com:office:word" xmlns:w="http://schemas.openxmlformats.org/wordprocessingml/2006/main" xmlns:w14="http://schemas.microsoft.com/office/word/2010/wordml" xmlns:w15="http://schemas.microsoft.com/office/word/2012/wordml" xmlns:w16cid="http://schemas.microsoft.com/office/word/2016/wordml/cid" xmlns:w16se="http://schemas.microsoft.com/office/word/2015/wordml/symex" xmlns:wpg="http://schemas.microsoft.com/office/word/2010/wordprocessingGroup" xmlns:wpi="http://schemas.microsoft.com/office/word/2010/wordprocessingInk" xmlns:wne="http://schemas.microsoft.com/office/word/2006/wordml" xmlns:wps="http://schemas.microsoft.com/office/word/2010/wordprocessingShape" mc:Ignorable="w14 w15 w16se w16cid wp14">
   <w:body>
-    <w:p>
-      <w:pPr>
-        <w:pStyle w:val="Cabealho2"/>
-        <w:jc w:val="center"/>
-        <w:rPr>
-          <w:lang w:val="pt-PT"/>
-        </w:rPr>
-      </w:pPr>
-      <w:bookmarkStart w:id="0" w:name="_Toc502858985"/>
-      <w:r>
-        <w:rPr>
-          <w:lang w:val="pt-PT"/>
-        </w:rPr>
-        <w:t xml:space="preserve">Um projeto para </w:t>
-      </w:r>
-      <w:r>
-        <w:rPr>
-          <w:lang w:val="pt-PT"/>
-        </w:rPr>
-        <w:t>a unidade cu</w:t>
-      </w:r>
-      <w:r>
-        <w:rPr>
-          <w:lang w:val="pt-PT"/>
-        </w:rPr>
-        <w:t>rricular de aeda</w:t>
-      </w:r>
-      <w:r>
-        <w:rPr>
-          <w:lang w:val="pt-PT"/>
-        </w:rPr>
-        <w:t>, no 2º ano do mieic</w:t>
-      </w:r>
-      <w:bookmarkEnd w:id="0"/>
-    </w:p>
     <w:p>
       <w:pPr>
         <w:rPr>
@@ -130,6 +95,22 @@
     </w:p>
     <w:p>
       <w:pPr>
+        <w:rPr>
+          <w:sz w:val="24"/>
+          <w:lang w:val="pt-PT"/>
+        </w:rPr>
+      </w:pPr>
+      <w:r>
+        <w:rPr>
+          <w:b/>
+          <w:sz w:val="24"/>
+          <w:lang w:val="pt-PT"/>
+        </w:rPr>
+        <w:t>Um projeto para a unidade curricular de aeda, no 2º ano do MIEIC</w:t>
+      </w:r>
+    </w:p>
+    <w:p>
+      <w:pPr>
         <w:pStyle w:val="Subttulo"/>
         <w:rPr>
           <w:b/>
@@ -144,7 +125,21 @@
           <w:rStyle w:val="nfaseIntensa"/>
           <w:lang w:val="pt-PT"/>
         </w:rPr>
-        <w:t>Realizado pelo grupo 8 da turma 3</w:t>
+        <w:t>Realiza</w:t>
+      </w:r>
+      <w:r>
+        <w:rPr>
+          <w:rStyle w:val="nfaseIntensa"/>
+          <w:lang w:val="pt-PT"/>
+        </w:rPr>
+        <w:t>d</w:t>
+      </w:r>
+      <w:r>
+        <w:rPr>
+          <w:rStyle w:val="nfaseIntensa"/>
+          <w:lang w:val="pt-PT"/>
+        </w:rPr>
+        <w:t>o pelo grupo 8 da turma 3</w:t>
       </w:r>
       <w:r>
         <w:rPr>
@@ -335,9 +330,15 @@
         <w:p>
           <w:pPr>
             <w:pStyle w:val="Cabealhodondice"/>
+            <w:rPr>
+              <w:sz w:val="24"/>
+              <w:szCs w:val="24"/>
+            </w:rPr>
           </w:pPr>
           <w:r>
             <w:rPr>
+              <w:sz w:val="24"/>
+              <w:szCs w:val="24"/>
               <w:lang w:val="pt-PT"/>
             </w:rPr>
             <w:t>Índice</w:t>
@@ -345,49 +346,54 @@
         </w:p>
         <w:p>
           <w:pPr>
-            <w:pStyle w:val="ndice2"/>
+            <w:pStyle w:val="ndice1"/>
             <w:tabs>
               <w:tab w:val="right" w:leader="dot" w:pos="9016"/>
             </w:tabs>
-            <w:ind w:left="0"/>
             <w:rPr>
               <w:noProof/>
-              <w:sz w:val="22"/>
-              <w:szCs w:val="22"/>
+              <w:sz w:val="24"/>
+              <w:szCs w:val="24"/>
               <w:lang w:eastAsia="en-GB"/>
             </w:rPr>
           </w:pPr>
           <w:r>
+            <w:rPr>
+              <w:sz w:val="24"/>
+              <w:szCs w:val="24"/>
+            </w:rPr>
             <w:fldChar w:fldCharType="begin"/>
           </w:r>
           <w:r>
+            <w:rPr>
+              <w:sz w:val="24"/>
+              <w:szCs w:val="24"/>
+            </w:rPr>
             <w:instrText xml:space="preserve"> TOC \o "1-3" \h \z \u </w:instrText>
           </w:r>
           <w:r>
+            <w:rPr>
+              <w:sz w:val="24"/>
+              <w:szCs w:val="24"/>
+            </w:rPr>
             <w:fldChar w:fldCharType="separate"/>
           </w:r>
-          <w:hyperlink w:anchor="_Toc502858985" w:history="1">
+          <w:hyperlink w:anchor="_Toc502885946" w:history="1">
             <w:r>
               <w:rPr>
                 <w:rStyle w:val="Hiperligao"/>
                 <w:noProof/>
-                <w:u w:val="none"/>
-                <w:lang w:val="pt-PT"/>
-              </w:rPr>
-              <w:t>Um</w:t>
-            </w:r>
-            <w:r>
-              <w:rPr>
-                <w:rStyle w:val="Hiperligao"/>
-                <w:noProof/>
-                <w:lang w:val="pt-PT"/>
-              </w:rPr>
-              <w:t xml:space="preserve"> projeto para a unidade curricular de aeda, no 2º ano do mieic</w:t>
-            </w:r>
-            <w:r>
-              <w:rPr>
-                <w:noProof/>
-                <w:webHidden/>
+                <w:sz w:val="24"/>
+                <w:szCs w:val="24"/>
+              </w:rPr>
+              <w:t>Tema do trabalho</w:t>
+            </w:r>
+            <w:r>
+              <w:rPr>
+                <w:noProof/>
+                <w:webHidden/>
+                <w:sz w:val="24"/>
+                <w:szCs w:val="24"/>
               </w:rPr>
               <w:tab/>
             </w:r>
@@ -395,6 +401,8 @@
               <w:rPr>
                 <w:noProof/>
                 <w:webHidden/>
+                <w:sz w:val="24"/>
+                <w:szCs w:val="24"/>
               </w:rPr>
               <w:fldChar w:fldCharType="begin"/>
             </w:r>
@@ -402,19 +410,25 @@
               <w:rPr>
                 <w:noProof/>
                 <w:webHidden/>
-              </w:rPr>
-              <w:instrText xml:space="preserve"> PAGEREF _Toc502858985 \h </w:instrText>
-            </w:r>
-            <w:r>
-              <w:rPr>
-                <w:noProof/>
-                <w:webHidden/>
-              </w:rPr>
-            </w:r>
-            <w:r>
-              <w:rPr>
-                <w:noProof/>
-                <w:webHidden/>
+                <w:sz w:val="24"/>
+                <w:szCs w:val="24"/>
+              </w:rPr>
+              <w:instrText xml:space="preserve"> PAGEREF _Toc502885946 \h </w:instrText>
+            </w:r>
+            <w:r>
+              <w:rPr>
+                <w:noProof/>
+                <w:webHidden/>
+                <w:sz w:val="24"/>
+                <w:szCs w:val="24"/>
+              </w:rPr>
+            </w:r>
+            <w:r>
+              <w:rPr>
+                <w:noProof/>
+                <w:webHidden/>
+                <w:sz w:val="24"/>
+                <w:szCs w:val="24"/>
               </w:rPr>
               <w:fldChar w:fldCharType="separate"/>
             </w:r>
@@ -422,13 +436,17 @@
               <w:rPr>
                 <w:noProof/>
                 <w:webHidden/>
-              </w:rPr>
-              <w:t>1</w:t>
-            </w:r>
-            <w:r>
-              <w:rPr>
-                <w:noProof/>
-                <w:webHidden/>
+                <w:sz w:val="24"/>
+                <w:szCs w:val="24"/>
+              </w:rPr>
+              <w:t>3</w:t>
+            </w:r>
+            <w:r>
+              <w:rPr>
+                <w:noProof/>
+                <w:webHidden/>
+                <w:sz w:val="24"/>
+                <w:szCs w:val="24"/>
               </w:rPr>
               <w:fldChar w:fldCharType="end"/>
             </w:r>
@@ -442,26 +460,29 @@
             </w:tabs>
             <w:rPr>
               <w:noProof/>
-              <w:sz w:val="22"/>
-              <w:szCs w:val="22"/>
+              <w:sz w:val="24"/>
+              <w:szCs w:val="24"/>
               <w:lang w:eastAsia="en-GB"/>
             </w:rPr>
           </w:pPr>
-          <w:hyperlink w:anchor="_Toc502858986" w:history="1">
+          <w:hyperlink w:anchor="_Toc502885947" w:history="1">
             <w:r>
               <w:rPr>
                 <w:rStyle w:val="Hiperligao"/>
-                <w:b/>
                 <w:bCs/>
                 <w:noProof/>
+                <w:sz w:val="24"/>
+                <w:szCs w:val="24"/>
                 <w:lang w:val="pt-PT"/>
               </w:rPr>
-              <w:t>Tema do trabalho</w:t>
-            </w:r>
-            <w:r>
-              <w:rPr>
-                <w:noProof/>
-                <w:webHidden/>
+              <w:t>Implementação da solução para a proposta dada</w:t>
+            </w:r>
+            <w:r>
+              <w:rPr>
+                <w:noProof/>
+                <w:webHidden/>
+                <w:sz w:val="24"/>
+                <w:szCs w:val="24"/>
               </w:rPr>
               <w:tab/>
             </w:r>
@@ -469,6 +490,8 @@
               <w:rPr>
                 <w:noProof/>
                 <w:webHidden/>
+                <w:sz w:val="24"/>
+                <w:szCs w:val="24"/>
               </w:rPr>
               <w:fldChar w:fldCharType="begin"/>
             </w:r>
@@ -476,19 +499,25 @@
               <w:rPr>
                 <w:noProof/>
                 <w:webHidden/>
-              </w:rPr>
-              <w:instrText xml:space="preserve"> PAGEREF _Toc502858986 \h </w:instrText>
-            </w:r>
-            <w:r>
-              <w:rPr>
-                <w:noProof/>
-                <w:webHidden/>
-              </w:rPr>
-            </w:r>
-            <w:r>
-              <w:rPr>
-                <w:noProof/>
-                <w:webHidden/>
+                <w:sz w:val="24"/>
+                <w:szCs w:val="24"/>
+              </w:rPr>
+              <w:instrText xml:space="preserve"> PAGEREF _Toc502885947 \h </w:instrText>
+            </w:r>
+            <w:r>
+              <w:rPr>
+                <w:noProof/>
+                <w:webHidden/>
+                <w:sz w:val="24"/>
+                <w:szCs w:val="24"/>
+              </w:rPr>
+            </w:r>
+            <w:r>
+              <w:rPr>
+                <w:noProof/>
+                <w:webHidden/>
+                <w:sz w:val="24"/>
+                <w:szCs w:val="24"/>
               </w:rPr>
               <w:fldChar w:fldCharType="separate"/>
             </w:r>
@@ -496,82 +525,8 @@
               <w:rPr>
                 <w:noProof/>
                 <w:webHidden/>
-              </w:rPr>
-              <w:t>3</w:t>
-            </w:r>
-            <w:r>
-              <w:rPr>
-                <w:noProof/>
-                <w:webHidden/>
-              </w:rPr>
-              <w:fldChar w:fldCharType="end"/>
-            </w:r>
-          </w:hyperlink>
-          <w:bookmarkStart w:id="1" w:name="_GoBack"/>
-          <w:bookmarkEnd w:id="1"/>
-        </w:p>
-        <w:p>
-          <w:pPr>
-            <w:pStyle w:val="ndice1"/>
-            <w:tabs>
-              <w:tab w:val="right" w:leader="dot" w:pos="9016"/>
-            </w:tabs>
-            <w:rPr>
-              <w:noProof/>
-              <w:sz w:val="22"/>
-              <w:szCs w:val="22"/>
-              <w:lang w:eastAsia="en-GB"/>
-            </w:rPr>
-          </w:pPr>
-          <w:hyperlink w:anchor="_Toc502858987" w:history="1">
-            <w:r>
-              <w:rPr>
-                <w:rStyle w:val="Hiperligao"/>
-                <w:b/>
-                <w:bCs/>
-                <w:noProof/>
-                <w:lang w:val="pt-PT"/>
-              </w:rPr>
-              <w:t>Implementação da solução para a proposta dada</w:t>
-            </w:r>
-            <w:r>
-              <w:rPr>
-                <w:noProof/>
-                <w:webHidden/>
-              </w:rPr>
-              <w:tab/>
-            </w:r>
-            <w:r>
-              <w:rPr>
-                <w:noProof/>
-                <w:webHidden/>
-              </w:rPr>
-              <w:fldChar w:fldCharType="begin"/>
-            </w:r>
-            <w:r>
-              <w:rPr>
-                <w:noProof/>
-                <w:webHidden/>
-              </w:rPr>
-              <w:instrText xml:space="preserve"> PAGEREF _Toc502858987 \h </w:instrText>
-            </w:r>
-            <w:r>
-              <w:rPr>
-                <w:noProof/>
-                <w:webHidden/>
-              </w:rPr>
-            </w:r>
-            <w:r>
-              <w:rPr>
-                <w:noProof/>
-                <w:webHidden/>
-              </w:rPr>
-              <w:fldChar w:fldCharType="separate"/>
-            </w:r>
-            <w:r>
-              <w:rPr>
-                <w:noProof/>
-                <w:webHidden/>
+                <w:sz w:val="24"/>
+                <w:szCs w:val="24"/>
               </w:rPr>
               <w:t>4</w:t>
             </w:r>
@@ -579,6 +534,8 @@
               <w:rPr>
                 <w:noProof/>
                 <w:webHidden/>
+                <w:sz w:val="24"/>
+                <w:szCs w:val="24"/>
               </w:rPr>
               <w:fldChar w:fldCharType="end"/>
             </w:r>
@@ -592,16 +549,18 @@
             </w:tabs>
             <w:rPr>
               <w:noProof/>
-              <w:sz w:val="22"/>
-              <w:szCs w:val="22"/>
+              <w:sz w:val="24"/>
+              <w:szCs w:val="24"/>
               <w:lang w:eastAsia="en-GB"/>
             </w:rPr>
           </w:pPr>
-          <w:hyperlink w:anchor="_Toc502858988" w:history="1">
+          <w:hyperlink w:anchor="_Toc502885948" w:history="1">
             <w:r>
               <w:rPr>
                 <w:rStyle w:val="Hiperligao"/>
                 <w:noProof/>
+                <w:sz w:val="24"/>
+                <w:szCs w:val="24"/>
                 <w:lang w:val="pt-PT"/>
               </w:rPr>
               <w:t>Relatório UML</w:t>
@@ -610,6 +569,8 @@
               <w:rPr>
                 <w:noProof/>
                 <w:webHidden/>
+                <w:sz w:val="24"/>
+                <w:szCs w:val="24"/>
               </w:rPr>
               <w:tab/>
             </w:r>
@@ -617,6 +578,8 @@
               <w:rPr>
                 <w:noProof/>
                 <w:webHidden/>
+                <w:sz w:val="24"/>
+                <w:szCs w:val="24"/>
               </w:rPr>
               <w:fldChar w:fldCharType="begin"/>
             </w:r>
@@ -624,19 +587,25 @@
               <w:rPr>
                 <w:noProof/>
                 <w:webHidden/>
-              </w:rPr>
-              <w:instrText xml:space="preserve"> PAGEREF _Toc502858988 \h </w:instrText>
-            </w:r>
-            <w:r>
-              <w:rPr>
-                <w:noProof/>
-                <w:webHidden/>
-              </w:rPr>
-            </w:r>
-            <w:r>
-              <w:rPr>
-                <w:noProof/>
-                <w:webHidden/>
+                <w:sz w:val="24"/>
+                <w:szCs w:val="24"/>
+              </w:rPr>
+              <w:instrText xml:space="preserve"> PAGEREF _Toc502885948 \h </w:instrText>
+            </w:r>
+            <w:r>
+              <w:rPr>
+                <w:noProof/>
+                <w:webHidden/>
+                <w:sz w:val="24"/>
+                <w:szCs w:val="24"/>
+              </w:rPr>
+            </w:r>
+            <w:r>
+              <w:rPr>
+                <w:noProof/>
+                <w:webHidden/>
+                <w:sz w:val="24"/>
+                <w:szCs w:val="24"/>
               </w:rPr>
               <w:fldChar w:fldCharType="separate"/>
             </w:r>
@@ -644,6 +613,8 @@
               <w:rPr>
                 <w:noProof/>
                 <w:webHidden/>
+                <w:sz w:val="24"/>
+                <w:szCs w:val="24"/>
               </w:rPr>
               <w:t>5</w:t>
             </w:r>
@@ -651,6 +622,8 @@
               <w:rPr>
                 <w:noProof/>
                 <w:webHidden/>
+                <w:sz w:val="24"/>
+                <w:szCs w:val="24"/>
               </w:rPr>
               <w:fldChar w:fldCharType="end"/>
             </w:r>
@@ -664,24 +637,28 @@
             </w:tabs>
             <w:rPr>
               <w:noProof/>
-              <w:sz w:val="22"/>
-              <w:szCs w:val="22"/>
+              <w:sz w:val="24"/>
+              <w:szCs w:val="24"/>
               <w:lang w:eastAsia="en-GB"/>
             </w:rPr>
           </w:pPr>
-          <w:hyperlink w:anchor="_Toc502858989" w:history="1">
+          <w:hyperlink w:anchor="_Toc502885949" w:history="1">
             <w:r>
               <w:rPr>
                 <w:rStyle w:val="Hiperligao"/>
                 <w:noProof/>
+                <w:sz w:val="24"/>
+                <w:szCs w:val="24"/>
                 <w:lang w:val="pt-PT"/>
               </w:rPr>
-              <w:t>LISTA DE CASOS DE UTILIZAÇÃO</w:t>
-            </w:r>
-            <w:r>
-              <w:rPr>
-                <w:noProof/>
-                <w:webHidden/>
+              <w:t>Casos de Utilização</w:t>
+            </w:r>
+            <w:r>
+              <w:rPr>
+                <w:noProof/>
+                <w:webHidden/>
+                <w:sz w:val="24"/>
+                <w:szCs w:val="24"/>
               </w:rPr>
               <w:tab/>
             </w:r>
@@ -689,6 +666,8 @@
               <w:rPr>
                 <w:noProof/>
                 <w:webHidden/>
+                <w:sz w:val="24"/>
+                <w:szCs w:val="24"/>
               </w:rPr>
               <w:fldChar w:fldCharType="begin"/>
             </w:r>
@@ -696,19 +675,25 @@
               <w:rPr>
                 <w:noProof/>
                 <w:webHidden/>
-              </w:rPr>
-              <w:instrText xml:space="preserve"> PAGEREF _Toc502858989 \h </w:instrText>
-            </w:r>
-            <w:r>
-              <w:rPr>
-                <w:noProof/>
-                <w:webHidden/>
-              </w:rPr>
-            </w:r>
-            <w:r>
-              <w:rPr>
-                <w:noProof/>
-                <w:webHidden/>
+                <w:sz w:val="24"/>
+                <w:szCs w:val="24"/>
+              </w:rPr>
+              <w:instrText xml:space="preserve"> PAGEREF _Toc502885949 \h </w:instrText>
+            </w:r>
+            <w:r>
+              <w:rPr>
+                <w:noProof/>
+                <w:webHidden/>
+                <w:sz w:val="24"/>
+                <w:szCs w:val="24"/>
+              </w:rPr>
+            </w:r>
+            <w:r>
+              <w:rPr>
+                <w:noProof/>
+                <w:webHidden/>
+                <w:sz w:val="24"/>
+                <w:szCs w:val="24"/>
               </w:rPr>
               <w:fldChar w:fldCharType="separate"/>
             </w:r>
@@ -716,6 +701,8 @@
               <w:rPr>
                 <w:noProof/>
                 <w:webHidden/>
+                <w:sz w:val="24"/>
+                <w:szCs w:val="24"/>
               </w:rPr>
               <w:t>6</w:t>
             </w:r>
@@ -723,6 +710,184 @@
               <w:rPr>
                 <w:noProof/>
                 <w:webHidden/>
+                <w:sz w:val="24"/>
+                <w:szCs w:val="24"/>
+              </w:rPr>
+              <w:fldChar w:fldCharType="end"/>
+            </w:r>
+          </w:hyperlink>
+        </w:p>
+        <w:p>
+          <w:pPr>
+            <w:pStyle w:val="ndice3"/>
+            <w:tabs>
+              <w:tab w:val="right" w:leader="dot" w:pos="9016"/>
+            </w:tabs>
+            <w:rPr>
+              <w:rFonts w:cstheme="minorBidi"/>
+              <w:noProof/>
+              <w:sz w:val="24"/>
+              <w:szCs w:val="24"/>
+            </w:rPr>
+          </w:pPr>
+          <w:hyperlink w:anchor="_Toc502885950" w:history="1">
+            <w:r>
+              <w:rPr>
+                <w:rStyle w:val="Hiperligao"/>
+                <w:noProof/>
+                <w:sz w:val="24"/>
+                <w:szCs w:val="24"/>
+                <w:lang w:val="pt-PT"/>
+              </w:rPr>
+              <w:t>Classes</w:t>
+            </w:r>
+            <w:r>
+              <w:rPr>
+                <w:noProof/>
+                <w:webHidden/>
+                <w:sz w:val="24"/>
+                <w:szCs w:val="24"/>
+              </w:rPr>
+              <w:tab/>
+            </w:r>
+            <w:r>
+              <w:rPr>
+                <w:noProof/>
+                <w:webHidden/>
+                <w:sz w:val="24"/>
+                <w:szCs w:val="24"/>
+              </w:rPr>
+              <w:fldChar w:fldCharType="begin"/>
+            </w:r>
+            <w:r>
+              <w:rPr>
+                <w:noProof/>
+                <w:webHidden/>
+                <w:sz w:val="24"/>
+                <w:szCs w:val="24"/>
+              </w:rPr>
+              <w:instrText xml:space="preserve"> PAGEREF _Toc502885950 \h </w:instrText>
+            </w:r>
+            <w:r>
+              <w:rPr>
+                <w:noProof/>
+                <w:webHidden/>
+                <w:sz w:val="24"/>
+                <w:szCs w:val="24"/>
+              </w:rPr>
+            </w:r>
+            <w:r>
+              <w:rPr>
+                <w:noProof/>
+                <w:webHidden/>
+                <w:sz w:val="24"/>
+                <w:szCs w:val="24"/>
+              </w:rPr>
+              <w:fldChar w:fldCharType="separate"/>
+            </w:r>
+            <w:r>
+              <w:rPr>
+                <w:noProof/>
+                <w:webHidden/>
+                <w:sz w:val="24"/>
+                <w:szCs w:val="24"/>
+              </w:rPr>
+              <w:t>6</w:t>
+            </w:r>
+            <w:r>
+              <w:rPr>
+                <w:noProof/>
+                <w:webHidden/>
+                <w:sz w:val="24"/>
+                <w:szCs w:val="24"/>
+              </w:rPr>
+              <w:fldChar w:fldCharType="end"/>
+            </w:r>
+          </w:hyperlink>
+        </w:p>
+        <w:p>
+          <w:pPr>
+            <w:pStyle w:val="ndice3"/>
+            <w:tabs>
+              <w:tab w:val="right" w:leader="dot" w:pos="9016"/>
+            </w:tabs>
+            <w:rPr>
+              <w:rFonts w:cstheme="minorBidi"/>
+              <w:noProof/>
+              <w:sz w:val="24"/>
+              <w:szCs w:val="24"/>
+            </w:rPr>
+          </w:pPr>
+          <w:hyperlink w:anchor="_Toc502885951" w:history="1">
+            <w:r>
+              <w:rPr>
+                <w:rStyle w:val="Hiperligao"/>
+                <w:noProof/>
+                <w:sz w:val="24"/>
+                <w:szCs w:val="24"/>
+                <w:lang w:val="pt-PT"/>
+              </w:rPr>
+              <w:t>Ficheiros de texto</w:t>
+            </w:r>
+            <w:r>
+              <w:rPr>
+                <w:noProof/>
+                <w:webHidden/>
+                <w:sz w:val="24"/>
+                <w:szCs w:val="24"/>
+              </w:rPr>
+              <w:tab/>
+            </w:r>
+            <w:r>
+              <w:rPr>
+                <w:noProof/>
+                <w:webHidden/>
+                <w:sz w:val="24"/>
+                <w:szCs w:val="24"/>
+              </w:rPr>
+              <w:fldChar w:fldCharType="begin"/>
+            </w:r>
+            <w:r>
+              <w:rPr>
+                <w:noProof/>
+                <w:webHidden/>
+                <w:sz w:val="24"/>
+                <w:szCs w:val="24"/>
+              </w:rPr>
+              <w:instrText xml:space="preserve"> PAGEREF _Toc502885951 \h </w:instrText>
+            </w:r>
+            <w:r>
+              <w:rPr>
+                <w:noProof/>
+                <w:webHidden/>
+                <w:sz w:val="24"/>
+                <w:szCs w:val="24"/>
+              </w:rPr>
+            </w:r>
+            <w:r>
+              <w:rPr>
+                <w:noProof/>
+                <w:webHidden/>
+                <w:sz w:val="24"/>
+                <w:szCs w:val="24"/>
+              </w:rPr>
+              <w:fldChar w:fldCharType="separate"/>
+            </w:r>
+            <w:r>
+              <w:rPr>
+                <w:noProof/>
+                <w:webHidden/>
+                <w:sz w:val="24"/>
+                <w:szCs w:val="24"/>
+              </w:rPr>
+              <w:t>8</w:t>
+            </w:r>
+            <w:r>
+              <w:rPr>
+                <w:noProof/>
+                <w:webHidden/>
+                <w:sz w:val="24"/>
+                <w:szCs w:val="24"/>
               </w:rPr>
               <w:fldChar w:fldCharType="end"/>
             </w:r>
@@ -736,25 +901,28 @@
             </w:tabs>
             <w:rPr>
               <w:noProof/>
-              <w:sz w:val="22"/>
-              <w:szCs w:val="22"/>
+              <w:sz w:val="24"/>
+              <w:szCs w:val="24"/>
               <w:lang w:eastAsia="en-GB"/>
             </w:rPr>
           </w:pPr>
-          <w:hyperlink w:anchor="_Toc502858990" w:history="1">
+          <w:hyperlink w:anchor="_Toc502885952" w:history="1">
             <w:r>
               <w:rPr>
                 <w:rStyle w:val="Hiperligao"/>
-                <w:b/>
-                <w:noProof/>
+                <w:noProof/>
+                <w:sz w:val="24"/>
+                <w:szCs w:val="24"/>
                 <w:lang w:val="pt-PT"/>
               </w:rPr>
-              <w:t>DIFICULDADES SENTIDAS</w:t>
-            </w:r>
-            <w:r>
-              <w:rPr>
-                <w:noProof/>
-                <w:webHidden/>
+              <w:t>Dificuldades Sentidas</w:t>
+            </w:r>
+            <w:r>
+              <w:rPr>
+                <w:noProof/>
+                <w:webHidden/>
+                <w:sz w:val="24"/>
+                <w:szCs w:val="24"/>
               </w:rPr>
               <w:tab/>
             </w:r>
@@ -762,6 +930,8 @@
               <w:rPr>
                 <w:noProof/>
                 <w:webHidden/>
+                <w:sz w:val="24"/>
+                <w:szCs w:val="24"/>
               </w:rPr>
               <w:fldChar w:fldCharType="begin"/>
             </w:r>
@@ -769,19 +939,25 @@
               <w:rPr>
                 <w:noProof/>
                 <w:webHidden/>
-              </w:rPr>
-              <w:instrText xml:space="preserve"> PAGEREF _Toc502858990 \h </w:instrText>
-            </w:r>
-            <w:r>
-              <w:rPr>
-                <w:noProof/>
-                <w:webHidden/>
-              </w:rPr>
-            </w:r>
-            <w:r>
-              <w:rPr>
-                <w:noProof/>
-                <w:webHidden/>
+                <w:sz w:val="24"/>
+                <w:szCs w:val="24"/>
+              </w:rPr>
+              <w:instrText xml:space="preserve"> PAGEREF _Toc502885952 \h </w:instrText>
+            </w:r>
+            <w:r>
+              <w:rPr>
+                <w:noProof/>
+                <w:webHidden/>
+                <w:sz w:val="24"/>
+                <w:szCs w:val="24"/>
+              </w:rPr>
+            </w:r>
+            <w:r>
+              <w:rPr>
+                <w:noProof/>
+                <w:webHidden/>
+                <w:sz w:val="24"/>
+                <w:szCs w:val="24"/>
               </w:rPr>
               <w:fldChar w:fldCharType="separate"/>
             </w:r>
@@ -789,13 +965,17 @@
               <w:rPr>
                 <w:noProof/>
                 <w:webHidden/>
-              </w:rPr>
-              <w:t>7</w:t>
-            </w:r>
-            <w:r>
-              <w:rPr>
-                <w:noProof/>
-                <w:webHidden/>
+                <w:sz w:val="24"/>
+                <w:szCs w:val="24"/>
+              </w:rPr>
+              <w:t>9</w:t>
+            </w:r>
+            <w:r>
+              <w:rPr>
+                <w:noProof/>
+                <w:webHidden/>
+                <w:sz w:val="24"/>
+                <w:szCs w:val="24"/>
               </w:rPr>
               <w:fldChar w:fldCharType="end"/>
             </w:r>
@@ -809,25 +989,28 @@
             </w:tabs>
             <w:rPr>
               <w:noProof/>
-              <w:sz w:val="22"/>
-              <w:szCs w:val="22"/>
+              <w:sz w:val="24"/>
+              <w:szCs w:val="24"/>
               <w:lang w:eastAsia="en-GB"/>
             </w:rPr>
           </w:pPr>
-          <w:hyperlink w:anchor="_Toc502858991" w:history="1">
+          <w:hyperlink w:anchor="_Toc502885953" w:history="1">
             <w:r>
               <w:rPr>
                 <w:rStyle w:val="Hiperligao"/>
-                <w:b/>
-                <w:noProof/>
+                <w:noProof/>
+                <w:sz w:val="24"/>
+                <w:szCs w:val="24"/>
                 <w:lang w:val="pt-PT"/>
               </w:rPr>
-              <w:t>CONTRIBUIÇÃO DE CADA MEMBRO</w:t>
-            </w:r>
-            <w:r>
-              <w:rPr>
-                <w:noProof/>
-                <w:webHidden/>
+              <w:t>Contribuição de cada membro</w:t>
+            </w:r>
+            <w:r>
+              <w:rPr>
+                <w:noProof/>
+                <w:webHidden/>
+                <w:sz w:val="24"/>
+                <w:szCs w:val="24"/>
               </w:rPr>
               <w:tab/>
             </w:r>
@@ -835,6 +1018,8 @@
               <w:rPr>
                 <w:noProof/>
                 <w:webHidden/>
+                <w:sz w:val="24"/>
+                <w:szCs w:val="24"/>
               </w:rPr>
               <w:fldChar w:fldCharType="begin"/>
             </w:r>
@@ -842,19 +1027,25 @@
               <w:rPr>
                 <w:noProof/>
                 <w:webHidden/>
-              </w:rPr>
-              <w:instrText xml:space="preserve"> PAGEREF _Toc502858991 \h </w:instrText>
-            </w:r>
-            <w:r>
-              <w:rPr>
-                <w:noProof/>
-                <w:webHidden/>
-              </w:rPr>
-            </w:r>
-            <w:r>
-              <w:rPr>
-                <w:noProof/>
-                <w:webHidden/>
+                <w:sz w:val="24"/>
+                <w:szCs w:val="24"/>
+              </w:rPr>
+              <w:instrText xml:space="preserve"> PAGEREF _Toc502885953 \h </w:instrText>
+            </w:r>
+            <w:r>
+              <w:rPr>
+                <w:noProof/>
+                <w:webHidden/>
+                <w:sz w:val="24"/>
+                <w:szCs w:val="24"/>
+              </w:rPr>
+            </w:r>
+            <w:r>
+              <w:rPr>
+                <w:noProof/>
+                <w:webHidden/>
+                <w:sz w:val="24"/>
+                <w:szCs w:val="24"/>
               </w:rPr>
               <w:fldChar w:fldCharType="separate"/>
             </w:r>
@@ -862,13 +1053,17 @@
               <w:rPr>
                 <w:noProof/>
                 <w:webHidden/>
-              </w:rPr>
-              <w:t>8</w:t>
-            </w:r>
-            <w:r>
-              <w:rPr>
-                <w:noProof/>
-                <w:webHidden/>
+                <w:sz w:val="24"/>
+                <w:szCs w:val="24"/>
+              </w:rPr>
+              <w:t>10</w:t>
+            </w:r>
+            <w:r>
+              <w:rPr>
+                <w:noProof/>
+                <w:webHidden/>
+                <w:sz w:val="24"/>
+                <w:szCs w:val="24"/>
               </w:rPr>
               <w:fldChar w:fldCharType="end"/>
             </w:r>
@@ -877,8 +1072,9 @@
         <w:p>
           <w:r>
             <w:rPr>
-              <w:b/>
               <w:bCs/>
+              <w:sz w:val="24"/>
+              <w:szCs w:val="24"/>
               <w:lang w:val="pt-PT"/>
             </w:rPr>
             <w:fldChar w:fldCharType="end"/>
@@ -914,18 +1110,20 @@
         <w:pStyle w:val="Ttulo1"/>
         <w:rPr>
           <w:rStyle w:val="Forte"/>
-          <w:lang w:val="pt-PT"/>
-        </w:rPr>
-      </w:pPr>
-      <w:bookmarkStart w:id="2" w:name="_Toc502858986"/>
+          <w:b w:val="0"/>
+          <w:bCs w:val="0"/>
+        </w:rPr>
+      </w:pPr>
+      <w:bookmarkStart w:id="0" w:name="_Toc502885946"/>
       <w:r>
         <w:rPr>
           <w:rStyle w:val="Forte"/>
-          <w:lang w:val="pt-PT"/>
+          <w:b w:val="0"/>
+          <w:bCs w:val="0"/>
         </w:rPr>
         <w:t>Tema do trabalho</w:t>
       </w:r>
-      <w:bookmarkEnd w:id="2"/>
+      <w:bookmarkEnd w:id="0"/>
     </w:p>
     <w:p>
       <w:pPr>
@@ -1039,22 +1237,25 @@
         <w:pStyle w:val="Ttulo1"/>
         <w:rPr>
           <w:rStyle w:val="Forte"/>
-          <w:lang w:val="pt-PT"/>
-        </w:rPr>
-      </w:pPr>
-      <w:bookmarkStart w:id="3" w:name="_Toc502858987"/>
+          <w:b w:val="0"/>
+          <w:lang w:val="pt-PT"/>
+        </w:rPr>
+      </w:pPr>
+      <w:bookmarkStart w:id="1" w:name="_Toc502885947"/>
       <w:r>
         <w:rPr>
           <w:rStyle w:val="Forte"/>
+          <w:b w:val="0"/>
           <w:lang w:val="pt-PT"/>
         </w:rPr>
         <w:lastRenderedPageBreak/>
         <w:t>Implementação da solução para a proposta dada</w:t>
       </w:r>
-      <w:bookmarkEnd w:id="3"/>
-    </w:p>
-    <w:p>
-      <w:pPr>
+      <w:bookmarkEnd w:id="1"/>
+    </w:p>
+    <w:p>
+      <w:pPr>
+        <w:ind w:firstLine="720"/>
         <w:rPr>
           <w:sz w:val="24"/>
           <w:szCs w:val="24"/>
@@ -1080,19 +1281,36 @@
     </w:p>
     <w:p>
       <w:pPr>
-        <w:rPr>
-          <w:sz w:val="24"/>
-          <w:szCs w:val="24"/>
-          <w:lang w:val="pt-PT"/>
-        </w:rPr>
-      </w:pPr>
-      <w:r>
-        <w:rPr>
-          <w:sz w:val="24"/>
-          <w:szCs w:val="24"/>
-          <w:lang w:val="pt-PT"/>
-        </w:rPr>
-        <w:t>Geramos uma classe time, e fize</w:t>
+        <w:ind w:firstLine="720"/>
+        <w:rPr>
+          <w:sz w:val="24"/>
+          <w:szCs w:val="24"/>
+          <w:lang w:val="pt-PT"/>
+        </w:rPr>
+      </w:pPr>
+      <w:r>
+        <w:rPr>
+          <w:sz w:val="24"/>
+          <w:szCs w:val="24"/>
+          <w:lang w:val="pt-PT"/>
+        </w:rPr>
+        <w:t xml:space="preserve">Geramos uma classe </w:t>
+      </w:r>
+      <w:r>
+        <w:rPr>
+          <w:sz w:val="24"/>
+          <w:szCs w:val="24"/>
+          <w:lang w:val="pt-PT"/>
+        </w:rPr>
+        <w:t>Ti</w:t>
+      </w:r>
+      <w:r>
+        <w:rPr>
+          <w:sz w:val="24"/>
+          <w:szCs w:val="24"/>
+          <w:lang w:val="pt-PT"/>
+        </w:rPr>
+        <w:t>me, e fize</w:t>
       </w:r>
       <w:r>
         <w:rPr>
@@ -1110,9 +1328,18 @@
         </w:rPr>
         <w:t>, de modo a facilitarmos e tornarmos uniforme o uso de datas e horas nas funções que estas requerem (principalmente no que toca a reservas).</w:t>
       </w:r>
-    </w:p>
-    <w:p>
-      <w:pPr>
+      <w:r>
+        <w:rPr>
+          <w:sz w:val="24"/>
+          <w:szCs w:val="24"/>
+          <w:lang w:val="pt-PT"/>
+        </w:rPr>
+        <w:t xml:space="preserve"> Para obter o tempo atual, criamos também uma classe RealTime, derivada da classe Time.</w:t>
+      </w:r>
+    </w:p>
+    <w:p>
+      <w:pPr>
+        <w:ind w:firstLine="720"/>
         <w:rPr>
           <w:sz w:val="24"/>
           <w:szCs w:val="24"/>
@@ -1138,23 +1365,33 @@
     </w:p>
     <w:p>
       <w:pPr>
-        <w:rPr>
-          <w:sz w:val="24"/>
-          <w:szCs w:val="24"/>
-          <w:lang w:val="pt-PT"/>
-        </w:rPr>
-      </w:pPr>
-      <w:r>
-        <w:rPr>
-          <w:sz w:val="24"/>
-          <w:szCs w:val="24"/>
-          <w:lang w:val="pt-PT"/>
-        </w:rPr>
-        <w:t>Estes vetores são ordenados com algoritmos sort e é feita a pesquisa de elementos através de pesquisa binária.</w:t>
-      </w:r>
-    </w:p>
-    <w:p>
-      <w:pPr>
+        <w:ind w:firstLine="720"/>
+        <w:rPr>
+          <w:sz w:val="24"/>
+          <w:szCs w:val="24"/>
+          <w:lang w:val="pt-PT"/>
+        </w:rPr>
+      </w:pPr>
+      <w:r>
+        <w:rPr>
+          <w:sz w:val="24"/>
+          <w:szCs w:val="24"/>
+          <w:lang w:val="pt-PT"/>
+        </w:rPr>
+        <w:t xml:space="preserve">Estes vetores são ordenados com algoritmos sort e é feita a pesquisa de elementos através de </w:t>
+      </w:r>
+      <w:r>
+        <w:rPr>
+          <w:sz w:val="24"/>
+          <w:szCs w:val="24"/>
+          <w:lang w:val="pt-PT"/>
+        </w:rPr>
+        <w:t>vários tipos de pesquisa binária ou sequencial, dependendo do tipo de estrutura dentro da qual estamos a pesquisar por um objeto.</w:t>
+      </w:r>
+    </w:p>
+    <w:p>
+      <w:pPr>
+        <w:ind w:firstLine="720"/>
         <w:rPr>
           <w:sz w:val="24"/>
           <w:szCs w:val="24"/>
@@ -1176,49 +1413,322 @@
           <w:szCs w:val="24"/>
           <w:lang w:val="pt-PT"/>
         </w:rPr>
-        <w:t xml:space="preserve"> ficheiros de texto individuais, de modo a não perder a informação após o fecho do programa.</w:t>
-      </w:r>
-    </w:p>
-    <w:p>
-      <w:pPr>
-        <w:rPr>
-          <w:sz w:val="24"/>
-          <w:szCs w:val="24"/>
-          <w:lang w:val="pt-PT"/>
-        </w:rPr>
-      </w:pPr>
-      <w:r>
-        <w:rPr>
-          <w:sz w:val="24"/>
-          <w:szCs w:val="24"/>
-          <w:lang w:val="pt-PT"/>
-        </w:rPr>
-        <w:t xml:space="preserve">Após a estruturação inicial, foram feitos os menus e toda a interface com que o utilizador irá interagir. Foi criado um sub-menu para os métodos de cada classe previamente referida, desde o registo, modificação e eliminação de clientes ou fornecedores, à criação de novas reservas ou adição de ofertas para um fornecedor. </w:t>
-      </w:r>
-    </w:p>
-    <w:p>
-      <w:pPr>
-        <w:rPr>
-          <w:sz w:val="24"/>
-          <w:szCs w:val="24"/>
-          <w:lang w:val="pt-PT"/>
-        </w:rPr>
-      </w:pPr>
-      <w:r>
-        <w:rPr>
-          <w:sz w:val="24"/>
-          <w:szCs w:val="24"/>
-          <w:lang w:val="pt-PT"/>
-        </w:rPr>
-        <w:t>Por fim, implementamos deteção de exceções (com try, throw e catch) nos inputs do utilizador que levariam a uma procura por um objeto com um nome específico, de forma a lidar com a exceção caso este não fosse encontrado pela pesquisa binária.</w:t>
-      </w:r>
-    </w:p>
-    <w:p>
-      <w:pPr>
-        <w:rPr>
-          <w:lang w:val="pt-PT"/>
-        </w:rPr>
-      </w:pPr>
+        <w:t xml:space="preserve"> ficheiros de texto individuais</w:t>
+      </w:r>
+      <w:r>
+        <w:rPr>
+          <w:sz w:val="24"/>
+          <w:szCs w:val="24"/>
+          <w:lang w:val="pt-PT"/>
+        </w:rPr>
+        <w:t xml:space="preserve"> (clientes.txt, clientesregistados.txt, fornecedores.txt e reservas.txt)</w:t>
+      </w:r>
+      <w:r>
+        <w:rPr>
+          <w:sz w:val="24"/>
+          <w:szCs w:val="24"/>
+          <w:lang w:val="pt-PT"/>
+        </w:rPr>
+        <w:t>, de modo a não perder a informação após o fecho do programa.</w:t>
+      </w:r>
+    </w:p>
+    <w:p>
+      <w:pPr>
+        <w:ind w:firstLine="720"/>
+        <w:rPr>
+          <w:sz w:val="24"/>
+          <w:szCs w:val="24"/>
+          <w:lang w:val="pt-PT"/>
+        </w:rPr>
+      </w:pPr>
+      <w:r>
+        <w:rPr>
+          <w:sz w:val="24"/>
+          <w:szCs w:val="24"/>
+          <w:lang w:val="pt-PT"/>
+        </w:rPr>
+        <w:t>Após a estruturação inicial, foram feitos os menus e toda a interface com que o utilizador irá interagir. Foi criado um sub-menu para os métodos de ca</w:t>
+      </w:r>
+      <w:r>
+        <w:rPr>
+          <w:sz w:val="24"/>
+          <w:szCs w:val="24"/>
+          <w:lang w:val="pt-PT"/>
+        </w:rPr>
+        <w:tab/>
+      </w:r>
+      <w:r>
+        <w:rPr>
+          <w:sz w:val="24"/>
+          <w:szCs w:val="24"/>
+          <w:lang w:val="pt-PT"/>
+        </w:rPr>
+        <w:t xml:space="preserve">da classe previamente referida, desde o registo, modificação e eliminação de clientes ou fornecedores, à criação de novas reservas ou adição de ofertas para um fornecedor. </w:t>
+      </w:r>
+    </w:p>
+    <w:p>
+      <w:pPr>
+        <w:ind w:firstLine="720"/>
+        <w:rPr>
+          <w:sz w:val="24"/>
+          <w:szCs w:val="24"/>
+          <w:lang w:val="pt-PT"/>
+        </w:rPr>
+      </w:pPr>
+      <w:r>
+        <w:rPr>
+          <w:sz w:val="24"/>
+          <w:szCs w:val="24"/>
+          <w:lang w:val="pt-PT"/>
+        </w:rPr>
+        <w:t>Nesta fase, tratamos de alguns pormenores particulares ao nosso projeto, como a implementação do sistema de acumulação e consumo de pontos e o sistema de cancelamento de reservas.</w:t>
+      </w:r>
+    </w:p>
+    <w:p>
+      <w:pPr>
+        <w:ind w:firstLine="720"/>
+        <w:rPr>
+          <w:sz w:val="24"/>
+          <w:szCs w:val="24"/>
+          <w:lang w:val="pt-PT"/>
+        </w:rPr>
+      </w:pPr>
+      <w:r>
+        <w:rPr>
+          <w:sz w:val="24"/>
+          <w:szCs w:val="24"/>
+          <w:lang w:val="pt-PT"/>
+        </w:rPr>
+        <w:t>Implementamos</w:t>
+      </w:r>
+      <w:r>
+        <w:rPr>
+          <w:sz w:val="24"/>
+          <w:szCs w:val="24"/>
+          <w:lang w:val="pt-PT"/>
+        </w:rPr>
+        <w:t xml:space="preserve"> deteção de exceções (com try, throw e catch) nos inputs do utilizador que levariam a uma procura por um objeto com um </w:t>
+      </w:r>
+      <w:r>
+        <w:rPr>
+          <w:sz w:val="24"/>
+          <w:szCs w:val="24"/>
+          <w:lang w:val="pt-PT"/>
+        </w:rPr>
+        <w:lastRenderedPageBreak/>
+        <w:t xml:space="preserve">nome específico, de forma a lidar com a exceção caso este não fosse encontrado </w:t>
+      </w:r>
+      <w:r>
+        <w:rPr>
+          <w:sz w:val="24"/>
+          <w:szCs w:val="24"/>
+          <w:lang w:val="pt-PT"/>
+        </w:rPr>
+        <w:t>por qualquer pesquisa. Isto foi implementado via classes template.</w:t>
+      </w:r>
+    </w:p>
+    <w:p>
+      <w:pPr>
+        <w:ind w:firstLine="720"/>
+        <w:rPr>
+          <w:sz w:val="24"/>
+          <w:szCs w:val="24"/>
+          <w:lang w:val="pt-PT"/>
+        </w:rPr>
+      </w:pPr>
+      <w:r>
+        <w:rPr>
+          <w:sz w:val="24"/>
+          <w:szCs w:val="24"/>
+          <w:lang w:val="pt-PT"/>
+        </w:rPr>
+        <w:t>Na segunda fase do trabalho, criamos uma Binary Search Tree para guardar as faturas por ordem alfabética (sendo que clientes com várias faturas têm-nas organizadas das mais antigas para as mais recentes. Implementamos também</w:t>
+      </w:r>
+      <w:r>
+        <w:rPr>
+          <w:sz w:val="24"/>
+          <w:szCs w:val="24"/>
+          <w:lang w:val="pt-PT"/>
+        </w:rPr>
+        <w:t xml:space="preserve"> uma hash table para guardar os clientes que não efetuam uma reserva há mais de 180 dias e uma priority queue, que organiza as ofertas </w:t>
+      </w:r>
+      <w:r>
+        <w:rPr>
+          <w:sz w:val="24"/>
+          <w:szCs w:val="24"/>
+          <w:lang w:val="pt-PT"/>
+        </w:rPr>
+        <w:t>com base na ultima reserva feita de ofertas com o mesmo tipo de barco. Por fim, expandimos o trabalho feito na primeira fase, tendo agora bastantes novas funcionalidades (como, por exemplo, ver todas as reservas efetuadas a um fornecedor, ou todos os clientes que reservaram uma</w:t>
+      </w:r>
+      <w:r>
+        <w:rPr>
+          <w:sz w:val="24"/>
+          <w:szCs w:val="24"/>
+          <w:lang w:val="pt-PT"/>
+        </w:rPr>
+        <w:t xml:space="preserve"> determinada oferta).</w:t>
+      </w:r>
+    </w:p>
+    <w:p>
+      <w:pPr>
+        <w:rPr>
+          <w:sz w:val="24"/>
+          <w:szCs w:val="24"/>
+          <w:lang w:val="pt-PT"/>
+        </w:rPr>
+      </w:pPr>
+      <w:r>
+        <w:rPr>
+          <w:sz w:val="24"/>
+          <w:szCs w:val="24"/>
+          <w:lang w:val="pt-PT"/>
+        </w:rPr>
+        <w:tab/>
+        <w:t xml:space="preserve">Abrindo o programa pela primeira vez, assumindo que todos os registos estão limpos, é necessário começar pela adição de novos clientes (que podem ser considerados registados, permitindo acumulação de pontos), fornecedores e respetivas ofertas. Existindo fornecedores com ofertas disponíveis e clientes para as reservas, torna-se possível efetuar uma reserva. </w:t>
+      </w:r>
+    </w:p>
+    <w:p>
+      <w:pPr>
+        <w:rPr>
+          <w:sz w:val="24"/>
+          <w:lang w:val="pt-PT"/>
+        </w:rPr>
+      </w:pPr>
+      <w:r>
+        <w:rPr>
+          <w:lang w:val="pt-PT"/>
+        </w:rPr>
+        <w:tab/>
+      </w:r>
+      <w:r>
+        <w:rPr>
+          <w:sz w:val="24"/>
+          <w:lang w:val="pt-PT"/>
+        </w:rPr>
+        <w:t xml:space="preserve">O utilizador, sendo parte da Empresa Porto Rivers, poderá alterar ou remover qualquer </w:t>
+      </w:r>
+      <w:r>
+        <w:rPr>
+          <w:sz w:val="24"/>
+          <w:lang w:val="pt-PT"/>
+        </w:rPr>
+        <w:t>propriedade de qualquer um destes objetos. Os clientes poderão cancelar reservas, tendo ainda que pagar dependendo da proximidade da data da cancelação à data da viagem. Poderão também ganhar pontos (se tiverem zero), recebendo pontos iguais a 1/5 do preço da reserva, ou gastar os acumulados abatendo diretamente ao preço da reserva feita.</w:t>
+      </w:r>
+    </w:p>
+    <w:p>
+      <w:pPr>
+        <w:rPr>
+          <w:sz w:val="24"/>
+          <w:lang w:val="pt-PT"/>
+        </w:rPr>
+      </w:pPr>
+      <w:r>
+        <w:rPr>
+          <w:sz w:val="24"/>
+          <w:lang w:val="pt-PT"/>
+        </w:rPr>
+        <w:tab/>
+        <w:t>É possível ver a informação guardada de variadíssimas maneiras, desde ver todas as reservas de um cliente, todos os clientes que reservaram uma particular oferta, todos os fornecedores, todas as ofertas disponíveis, entre outr</w:t>
+      </w:r>
+      <w:r>
+        <w:rPr>
+          <w:sz w:val="24"/>
+          <w:lang w:val="pt-PT"/>
+        </w:rPr>
+        <w:t>as;</w:t>
+      </w:r>
+    </w:p>
+    <w:p>
+      <w:pPr>
+        <w:rPr>
+          <w:sz w:val="24"/>
+          <w:lang w:val="pt-PT"/>
+        </w:rPr>
+      </w:pPr>
+    </w:p>
+    <w:p>
+      <w:pPr>
+        <w:rPr>
+          <w:sz w:val="24"/>
+          <w:lang w:val="pt-PT"/>
+        </w:rPr>
+      </w:pPr>
+    </w:p>
+    <w:p>
+      <w:pPr>
+        <w:rPr>
+          <w:sz w:val="24"/>
+          <w:lang w:val="pt-PT"/>
+        </w:rPr>
+      </w:pPr>
+      <w:r>
+        <w:rPr>
+          <w:sz w:val="24"/>
+          <w:lang w:val="pt-PT"/>
+        </w:rPr>
+        <w:t xml:space="preserve"> </w:t>
+      </w:r>
+    </w:p>
+    <w:p>
+      <w:pPr>
+        <w:ind w:firstLine="720"/>
+        <w:rPr>
+          <w:sz w:val="24"/>
+          <w:u w:val="single"/>
+          <w:lang w:val="pt-PT"/>
+        </w:rPr>
+      </w:pPr>
+      <w:r>
+        <w:rPr>
+          <w:sz w:val="24"/>
+          <w:lang w:val="pt-PT"/>
+        </w:rPr>
+        <w:lastRenderedPageBreak/>
+        <w:t>I</w:t>
+      </w:r>
+      <w:r>
+        <w:rPr>
+          <w:sz w:val="24"/>
+          <w:lang w:val="pt-PT"/>
+        </w:rPr>
+        <w:t>mportante e disponível também é</w:t>
+      </w:r>
+      <w:r>
+        <w:rPr>
+          <w:sz w:val="24"/>
+          <w:lang w:val="pt-PT"/>
+        </w:rPr>
+        <w:t xml:space="preserve">: </w:t>
+      </w:r>
+      <w:r>
+        <w:rPr>
+          <w:sz w:val="24"/>
+          <w:lang w:val="pt-PT"/>
+        </w:rPr>
+        <w:t xml:space="preserve">a organização das ofertas pela data mais antiga que alguma com o mesmo barco tenha sido marcada, de modo </w:t>
+      </w:r>
+      <w:r>
+        <w:rPr>
+          <w:sz w:val="24"/>
+          <w:lang w:val="pt-PT"/>
+        </w:rPr>
+        <w:t>a dar descontos ao tipo de barco que tem sido marcado menos recentemente; a visualização das faturas das reservas, organizadas por ordem alfabética e, para clientes com histórico de muitas reservas, das mais antigas para as mais recentes e a tabela de dispersão com registos dos clientes inativos, de modo a poder enviar publicidade para as suas moradas (e a possível re-ativação destes mesmos).</w:t>
+      </w:r>
+      <w:bookmarkStart w:id="2" w:name="_GoBack"/>
+      <w:bookmarkEnd w:id="2"/>
+    </w:p>
+    <w:p>
+      <w:pPr>
+        <w:rPr>
+          <w:lang w:val="pt-PT"/>
+        </w:rPr>
+      </w:pPr>
+      <w:r>
+        <w:rPr>
+          <w:lang w:val="pt-PT"/>
+        </w:rPr>
+        <w:tab/>
+      </w:r>
       <w:r>
         <w:rPr>
           <w:lang w:val="pt-PT"/>
@@ -1230,140 +1740,408 @@
       <w:pPr>
         <w:pStyle w:val="Ttulo1"/>
         <w:rPr>
+          <w:sz w:val="24"/>
+          <w:szCs w:val="24"/>
           <w:u w:val="single"/>
           <w:lang w:val="pt-PT"/>
         </w:rPr>
       </w:pPr>
-      <w:bookmarkStart w:id="4" w:name="_Toc502858988"/>
-      <w:r>
-        <w:rPr>
+      <w:bookmarkStart w:id="3" w:name="_Toc502885948"/>
+      <w:r>
+        <w:rPr>
+          <w:sz w:val="24"/>
+          <w:szCs w:val="24"/>
           <w:lang w:val="pt-PT"/>
         </w:rPr>
         <w:lastRenderedPageBreak/>
         <w:t>Relatório UML</w:t>
       </w:r>
+      <w:bookmarkEnd w:id="3"/>
+    </w:p>
+    <w:p>
+      <w:pPr>
+        <w:rPr>
+          <w:sz w:val="24"/>
+          <w:szCs w:val="24"/>
+          <w:lang w:val="pt-PT"/>
+        </w:rPr>
+      </w:pPr>
+      <w:r>
+        <w:rPr>
+          <w:sz w:val="24"/>
+          <w:szCs w:val="24"/>
+          <w:lang w:val="pt-PT"/>
+        </w:rPr>
+        <w:t xml:space="preserve">A visualização deste num documento PDF não é de </w:t>
+      </w:r>
+      <w:r>
+        <w:rPr>
+          <w:sz w:val="24"/>
+          <w:szCs w:val="24"/>
+          <w:lang w:val="pt-PT"/>
+        </w:rPr>
+        <w:t>elevada</w:t>
+      </w:r>
+      <w:r>
+        <w:rPr>
+          <w:sz w:val="24"/>
+          <w:szCs w:val="24"/>
+          <w:lang w:val="pt-PT"/>
+        </w:rPr>
+        <w:t xml:space="preserve"> qualidade devido ao </w:t>
+      </w:r>
+      <w:r>
+        <w:rPr>
+          <w:sz w:val="24"/>
+          <w:szCs w:val="24"/>
+          <w:lang w:val="pt-PT"/>
+        </w:rPr>
+        <w:t>grande</w:t>
+      </w:r>
+      <w:r>
+        <w:rPr>
+          <w:sz w:val="24"/>
+          <w:szCs w:val="24"/>
+          <w:lang w:val="pt-PT"/>
+        </w:rPr>
+        <w:t xml:space="preserve"> tamanho, logo será também enviado dentro do ZIP em separado.</w:t>
+      </w:r>
+    </w:p>
+    <w:p>
+      <w:pPr>
+        <w:ind w:left="720" w:hanging="720"/>
+        <w:rPr>
+          <w:sz w:val="24"/>
+          <w:szCs w:val="24"/>
+          <w:lang w:val="pt-PT"/>
+        </w:rPr>
+      </w:pPr>
+    </w:p>
+    <w:p>
+      <w:pPr>
+        <w:rPr>
+          <w:sz w:val="24"/>
+          <w:szCs w:val="24"/>
+          <w:lang w:val="pt-PT"/>
+        </w:rPr>
+      </w:pPr>
+      <w:r>
+        <w:rPr>
+          <w:sz w:val="24"/>
+          <w:szCs w:val="24"/>
+          <w:lang w:val="pt-PT"/>
+        </w:rPr>
+        <w:t>[inserir aqui imagem do UML atualizada]</w:t>
+      </w:r>
+    </w:p>
+    <w:p>
+      <w:pPr>
+        <w:rPr>
+          <w:lang w:val="pt-PT"/>
+        </w:rPr>
+      </w:pPr>
+    </w:p>
+    <w:p>
+      <w:pPr>
+        <w:rPr>
+          <w:sz w:val="24"/>
+          <w:szCs w:val="24"/>
+          <w:u w:val="single"/>
+          <w:lang w:val="pt-PT"/>
+        </w:rPr>
+      </w:pPr>
+      <w:r>
+        <w:rPr>
+          <w:lang w:val="pt-PT"/>
+        </w:rPr>
+        <w:br w:type="page"/>
+      </w:r>
+    </w:p>
+    <w:p>
+      <w:pPr>
+        <w:pStyle w:val="Ttulo1"/>
+        <w:rPr>
+          <w:sz w:val="24"/>
+          <w:szCs w:val="24"/>
+          <w:lang w:val="pt-PT"/>
+        </w:rPr>
+      </w:pPr>
+      <w:bookmarkStart w:id="4" w:name="_Toc502885949"/>
+      <w:r>
+        <w:rPr>
+          <w:sz w:val="24"/>
+          <w:szCs w:val="24"/>
+          <w:lang w:val="pt-PT"/>
+        </w:rPr>
+        <w:lastRenderedPageBreak/>
+        <w:t xml:space="preserve">Casos de </w:t>
+      </w:r>
+      <w:r>
+        <w:rPr>
+          <w:sz w:val="24"/>
+          <w:szCs w:val="24"/>
+          <w:lang w:val="pt-PT"/>
+        </w:rPr>
+        <w:t>u</w:t>
+      </w:r>
+      <w:r>
+        <w:rPr>
+          <w:sz w:val="24"/>
+          <w:szCs w:val="24"/>
+          <w:lang w:val="pt-PT"/>
+        </w:rPr>
+        <w:t>tilização</w:t>
+      </w:r>
       <w:bookmarkEnd w:id="4"/>
     </w:p>
     <w:p>
       <w:pPr>
-        <w:rPr>
-          <w:sz w:val="24"/>
-          <w:lang w:val="pt-PT"/>
-        </w:rPr>
-      </w:pPr>
-      <w:r>
-        <w:rPr>
-          <w:sz w:val="24"/>
-          <w:lang w:val="pt-PT"/>
-        </w:rPr>
-        <w:t>A visualização deste num documento PDF não é de grande qualidade devido ao grande tamanho, logo será também enviado dentro do ZIP em separado.</w:t>
-      </w:r>
-    </w:p>
-    <w:p>
-      <w:pPr>
-        <w:ind w:left="720" w:hanging="720"/>
-        <w:rPr>
-          <w:lang w:val="pt-PT"/>
-        </w:rPr>
-      </w:pPr>
-      <w:r>
-        <w:rPr>
-          <w:noProof/>
-        </w:rPr>
-        <w:drawing>
-          <wp:anchor distT="0" distB="0" distL="114300" distR="114300" simplePos="0" relativeHeight="251659264" behindDoc="1" locked="0" layoutInCell="1" allowOverlap="1">
-            <wp:simplePos x="0" y="0"/>
-            <wp:positionH relativeFrom="column">
-              <wp:posOffset>-171450</wp:posOffset>
-            </wp:positionH>
-            <wp:positionV relativeFrom="paragraph">
-              <wp:posOffset>368935</wp:posOffset>
-            </wp:positionV>
-            <wp:extent cx="6379210" cy="4686300"/>
-            <wp:effectExtent l="0" t="0" r="2540" b="0"/>
-            <wp:wrapTight wrapText="bothSides">
-              <wp:wrapPolygon edited="0">
-                <wp:start x="0" y="0"/>
-                <wp:lineTo x="0" y="21512"/>
-                <wp:lineTo x="21544" y="21512"/>
-                <wp:lineTo x="21544" y="0"/>
-                <wp:lineTo x="0" y="0"/>
-              </wp:wrapPolygon>
-            </wp:wrapTight>
-            <wp:docPr id="2" name="Imagem 2" descr="https://scontent.fopo3-1.fna.fbcdn.net/v/t35.0-12/24085365_386798411777088_55227712_o.png?oh=fd0863e7111248cccea28648e59d3ac2&amp;oe=5A1ACF64"/>
-            <wp:cNvGraphicFramePr>
-              <a:graphicFrameLocks xmlns:a="http://schemas.openxmlformats.org/drawingml/2006/main" noChangeAspect="1"/>
-            </wp:cNvGraphicFramePr>
-            <a:graphic xmlns:a="http://schemas.openxmlformats.org/drawingml/2006/main">
-              <a:graphicData uri="http://schemas.openxmlformats.org/drawingml/2006/picture">
-                <pic:pic xmlns:pic="http://schemas.openxmlformats.org/drawingml/2006/picture">
-                  <pic:nvPicPr>
-                    <pic:cNvPr id="0" name="Picture 1" descr="https://scontent.fopo3-1.fna.fbcdn.net/v/t35.0-12/24085365_386798411777088_55227712_o.png?oh=fd0863e7111248cccea28648e59d3ac2&amp;oe=5A1ACF64"/>
-                    <pic:cNvPicPr>
-                      <a:picLocks noChangeAspect="1" noChangeArrowheads="1"/>
-                    </pic:cNvPicPr>
-                  </pic:nvPicPr>
-                  <pic:blipFill>
-                    <a:blip r:embed="rId10" cstate="print">
-                      <a:extLst>
-                        <a:ext uri="{28A0092B-C50C-407E-A947-70E740481C1C}">
-                          <a14:useLocalDpi xmlns:a14="http://schemas.microsoft.com/office/drawing/2010/main" val="0"/>
-                        </a:ext>
-                      </a:extLst>
-                    </a:blip>
-                    <a:srcRect/>
-                    <a:stretch>
-                      <a:fillRect/>
-                    </a:stretch>
-                  </pic:blipFill>
-                  <pic:spPr bwMode="auto">
-                    <a:xfrm>
-                      <a:off x="0" y="0"/>
-                      <a:ext cx="6379210" cy="4686300"/>
-                    </a:xfrm>
-                    <a:prstGeom prst="rect">
-                      <a:avLst/>
-                    </a:prstGeom>
-                    <a:noFill/>
-                    <a:ln>
-                      <a:noFill/>
-                    </a:ln>
-                  </pic:spPr>
-                </pic:pic>
-              </a:graphicData>
-            </a:graphic>
-            <wp14:sizeRelH relativeFrom="page">
-              <wp14:pctWidth>0</wp14:pctWidth>
-            </wp14:sizeRelH>
-            <wp14:sizeRelV relativeFrom="page">
-              <wp14:pctHeight>0</wp14:pctHeight>
-            </wp14:sizeRelV>
-          </wp:anchor>
-        </w:drawing>
-      </w:r>
-    </w:p>
-    <w:p>
-      <w:pPr>
-        <w:rPr>
-          <w:lang w:val="pt-PT"/>
-        </w:rPr>
-      </w:pPr>
-    </w:p>
-    <w:p>
-      <w:pPr>
-        <w:rPr>
-          <w:lang w:val="pt-PT"/>
-        </w:rPr>
-      </w:pPr>
-    </w:p>
-    <w:p>
-      <w:pPr>
-        <w:rPr>
-          <w:lang w:val="pt-PT"/>
-        </w:rPr>
-      </w:pPr>
-      <w:r>
-        <w:rPr>
+        <w:pStyle w:val="Cabealho3"/>
+        <w:rPr>
+          <w:sz w:val="24"/>
+          <w:szCs w:val="24"/>
+          <w:lang w:val="pt-PT"/>
+        </w:rPr>
+      </w:pPr>
+      <w:bookmarkStart w:id="5" w:name="_Toc502885950"/>
+      <w:r>
+        <w:rPr>
+          <w:sz w:val="24"/>
+          <w:szCs w:val="24"/>
+          <w:lang w:val="pt-PT"/>
+        </w:rPr>
+        <w:t>Classes</w:t>
+      </w:r>
+      <w:bookmarkEnd w:id="5"/>
+    </w:p>
+    <w:p>
+      <w:pPr>
+        <w:ind w:firstLine="720"/>
+        <w:rPr>
+          <w:rStyle w:val="nfaseIntensa"/>
+          <w:sz w:val="24"/>
+          <w:szCs w:val="24"/>
+        </w:rPr>
+      </w:pPr>
+      <w:r>
+        <w:rPr>
+          <w:rStyle w:val="nfaseIntensa"/>
+          <w:sz w:val="24"/>
+          <w:szCs w:val="24"/>
+        </w:rPr>
+        <w:t>Empresa</w:t>
+      </w:r>
+    </w:p>
+    <w:p>
+      <w:pPr>
+        <w:rPr>
+          <w:sz w:val="24"/>
+          <w:szCs w:val="24"/>
+          <w:lang w:val="pt-PT"/>
+        </w:rPr>
+      </w:pPr>
+      <w:r>
+        <w:rPr>
+          <w:sz w:val="24"/>
+          <w:szCs w:val="24"/>
+          <w:lang w:val="pt-PT"/>
+        </w:rPr>
+        <w:tab/>
+        <w:t xml:space="preserve">A classe Empresa é a nossa classe principal, onde </w:t>
+      </w:r>
+      <w:r>
+        <w:rPr>
+          <w:sz w:val="24"/>
+          <w:szCs w:val="24"/>
+          <w:lang w:val="pt-PT"/>
+        </w:rPr>
+        <w:t>implementamos todas as nossas funções de menu (que utilizamos em menu.cpp) e onde temos os três vetores dos elementos registados Empresa em questão, os Clientes, os Fornecedores e as Reservas. Os clientes incluem tanto ativos como inativos</w:t>
+      </w:r>
+      <w:r>
+        <w:rPr>
+          <w:sz w:val="24"/>
+          <w:szCs w:val="24"/>
+          <w:lang w:val="pt-PT"/>
+        </w:rPr>
+        <w:t xml:space="preserve">. </w:t>
+      </w:r>
+    </w:p>
+    <w:p>
+      <w:pPr>
+        <w:ind w:firstLine="720"/>
+        <w:rPr>
+          <w:sz w:val="24"/>
+          <w:szCs w:val="24"/>
+          <w:lang w:val="pt-PT"/>
+        </w:rPr>
+      </w:pPr>
+      <w:r>
+        <w:rPr>
+          <w:sz w:val="24"/>
+          <w:szCs w:val="24"/>
+          <w:lang w:val="pt-PT"/>
+        </w:rPr>
+        <w:t>Para além disto, esta classe contém também as estruturas que implementamos na segunda parte do trabalho</w:t>
+      </w:r>
+      <w:r>
+        <w:rPr>
+          <w:sz w:val="24"/>
+          <w:szCs w:val="24"/>
+          <w:lang w:val="pt-PT"/>
+        </w:rPr>
+        <w:t>, nomeadamente uma BST para organizar as faturas, uma priority queue das ofertas (ordenadas pela data mais recente que uma oferta com o tipo de barco igual foi reservada, dando prioridade às mais antigas) e uma hash table para os clientes inativos (estando nela clientes que não efetuam uma reserva há mais de 180 dias).</w:t>
+      </w:r>
+    </w:p>
+    <w:p>
+      <w:pPr>
+        <w:ind w:firstLine="720"/>
+        <w:rPr>
+          <w:sz w:val="24"/>
+          <w:szCs w:val="24"/>
+          <w:lang w:val="pt-PT"/>
+        </w:rPr>
+      </w:pPr>
+      <w:r>
+        <w:rPr>
+          <w:sz w:val="24"/>
+          <w:szCs w:val="24"/>
+          <w:lang w:val="pt-PT"/>
+        </w:rPr>
+        <w:t>Utilizar esta classe como ponto central do nosso trabalho permite-nos organizarmos</w:t>
+      </w:r>
+      <w:r>
+        <w:rPr>
+          <w:sz w:val="24"/>
+          <w:szCs w:val="24"/>
+          <w:lang w:val="pt-PT"/>
+        </w:rPr>
+        <w:t xml:space="preserve"> e acedermos a</w:t>
+      </w:r>
+      <w:r>
+        <w:rPr>
+          <w:sz w:val="24"/>
+          <w:szCs w:val="24"/>
+          <w:lang w:val="pt-PT"/>
+        </w:rPr>
+        <w:t xml:space="preserve"> toda a nossa informação mais facilmente</w:t>
+      </w:r>
+      <w:r>
+        <w:rPr>
+          <w:sz w:val="24"/>
+          <w:szCs w:val="24"/>
+          <w:lang w:val="pt-PT"/>
+        </w:rPr>
+        <w:t>.</w:t>
+      </w:r>
+    </w:p>
+    <w:p>
+      <w:pPr>
+        <w:ind w:firstLine="720"/>
+        <w:rPr>
+          <w:rStyle w:val="nfaseIntensa"/>
+          <w:sz w:val="24"/>
+          <w:szCs w:val="24"/>
+        </w:rPr>
+      </w:pPr>
+      <w:r>
+        <w:rPr>
+          <w:rStyle w:val="nfaseIntensa"/>
+          <w:sz w:val="24"/>
+          <w:szCs w:val="24"/>
+        </w:rPr>
+        <w:t>Oferta</w:t>
+      </w:r>
+    </w:p>
+    <w:p>
+      <w:pPr>
+        <w:rPr>
+          <w:sz w:val="24"/>
+          <w:szCs w:val="24"/>
+          <w:lang w:val="pt-PT"/>
+        </w:rPr>
+      </w:pPr>
+      <w:r>
+        <w:rPr>
+          <w:sz w:val="24"/>
+          <w:szCs w:val="24"/>
+        </w:rPr>
+        <w:tab/>
+      </w:r>
+      <w:r>
+        <w:rPr>
+          <w:sz w:val="24"/>
+          <w:szCs w:val="24"/>
+          <w:lang w:val="pt-PT"/>
+        </w:rPr>
+        <w:t>A classe Oferta tem os membros: nome, barco, destinos(vetor de destinos da viagem),distancia, lotacao, data, ultimaReserva (data da ultima reserva feita a uma oferta com o mesmo tipo de barco da oferta em questão) e preco.</w:t>
+      </w:r>
+      <w:r>
+        <w:rPr>
+          <w:sz w:val="24"/>
+          <w:szCs w:val="24"/>
+          <w:lang w:val="pt-PT"/>
+        </w:rPr>
+        <w:tab/>
+      </w:r>
+    </w:p>
+    <w:p>
+      <w:pPr>
+        <w:ind w:firstLine="720"/>
+        <w:rPr>
+          <w:rStyle w:val="nfaseIntensa"/>
+          <w:sz w:val="24"/>
+          <w:szCs w:val="24"/>
+          <w:lang w:val="pt-PT"/>
+        </w:rPr>
+      </w:pPr>
+      <w:r>
+        <w:rPr>
+          <w:rStyle w:val="nfaseIntensa"/>
+          <w:sz w:val="24"/>
+          <w:szCs w:val="24"/>
+          <w:lang w:val="pt-PT"/>
+        </w:rPr>
+        <w:t>Fornecedor</w:t>
+      </w:r>
+    </w:p>
+    <w:p>
+      <w:pPr>
+        <w:rPr>
+          <w:sz w:val="24"/>
+          <w:szCs w:val="24"/>
+          <w:lang w:val="pt-PT"/>
+        </w:rPr>
+      </w:pPr>
+      <w:r>
+        <w:rPr>
+          <w:sz w:val="24"/>
+          <w:szCs w:val="24"/>
+          <w:lang w:val="pt-PT"/>
+        </w:rPr>
+        <w:tab/>
+        <w:t xml:space="preserve">A classe Fornecedor tem os membros: nome, nif, morada, ofertas (vetor </w:t>
+      </w:r>
+      <w:r>
+        <w:rPr>
+          <w:sz w:val="24"/>
+          <w:szCs w:val="24"/>
+          <w:lang w:val="pt-PT"/>
+        </w:rPr>
+        <w:t>com todas as ofertas deste fornecedor) e as definições de fornecedor (um vetor com ints representando os preços base para cada tipo de barco e o multiplicador para a lotação)</w:t>
+      </w:r>
+    </w:p>
+    <w:p>
+      <w:pPr>
+        <w:rPr>
+          <w:sz w:val="24"/>
+          <w:szCs w:val="24"/>
+          <w:lang w:val="pt-PT"/>
+        </w:rPr>
+      </w:pPr>
+      <w:r>
+        <w:rPr>
+          <w:sz w:val="24"/>
+          <w:szCs w:val="24"/>
           <w:lang w:val="pt-PT"/>
         </w:rPr>
         <w:br w:type="page"/>
@@ -1371,61 +2149,730 @@
     </w:p>
     <w:p>
       <w:pPr>
+        <w:ind w:firstLine="720"/>
+        <w:rPr>
+          <w:rStyle w:val="nfaseIntensa"/>
+          <w:sz w:val="24"/>
+          <w:szCs w:val="24"/>
+          <w:lang w:val="pt-PT"/>
+        </w:rPr>
+      </w:pPr>
+      <w:r>
+        <w:rPr>
+          <w:rStyle w:val="nfaseIntensa"/>
+          <w:sz w:val="24"/>
+          <w:szCs w:val="24"/>
+          <w:lang w:val="pt-PT"/>
+        </w:rPr>
+        <w:lastRenderedPageBreak/>
+        <w:t>Cliente</w:t>
+      </w:r>
+    </w:p>
+    <w:p>
+      <w:pPr>
+        <w:rPr>
+          <w:sz w:val="24"/>
+          <w:szCs w:val="24"/>
+          <w:lang w:val="pt-PT"/>
+        </w:rPr>
+      </w:pPr>
+      <w:r>
+        <w:rPr>
+          <w:sz w:val="24"/>
+          <w:szCs w:val="24"/>
+          <w:lang w:val="pt-PT"/>
+        </w:rPr>
+        <w:tab/>
+        <w:t>A classe Cliente tem os membros: nome</w:t>
+      </w:r>
+      <w:r>
+        <w:rPr>
+          <w:sz w:val="24"/>
+          <w:szCs w:val="24"/>
+          <w:lang w:val="pt-PT"/>
+        </w:rPr>
+        <w:t xml:space="preserve"> e </w:t>
+      </w:r>
+      <w:r>
+        <w:rPr>
+          <w:sz w:val="24"/>
+          <w:szCs w:val="24"/>
+          <w:lang w:val="pt-PT"/>
+        </w:rPr>
+        <w:t>morada</w:t>
+      </w:r>
+      <w:r>
+        <w:rPr>
+          <w:sz w:val="24"/>
+          <w:szCs w:val="24"/>
+          <w:lang w:val="pt-PT"/>
+        </w:rPr>
+        <w:t>.</w:t>
+      </w:r>
+    </w:p>
+    <w:p>
+      <w:pPr>
+        <w:rPr>
+          <w:sz w:val="24"/>
+          <w:szCs w:val="24"/>
+          <w:lang w:val="pt-PT"/>
+        </w:rPr>
+      </w:pPr>
+      <w:r>
+        <w:rPr>
+          <w:sz w:val="24"/>
+          <w:szCs w:val="24"/>
+          <w:lang w:val="pt-PT"/>
+        </w:rPr>
+        <w:tab/>
+        <w:t>A classe Cliente tem como derivada a classe Cliente Registado (diferenciando portanto entre clientes pontuais e clientes registados,</w:t>
+      </w:r>
+      <w:r>
+        <w:rPr>
+          <w:sz w:val="24"/>
+          <w:szCs w:val="24"/>
+          <w:lang w:val="pt-PT"/>
+        </w:rPr>
+        <w:t xml:space="preserve"> sendo que estes últimos usufruem de pontos)</w:t>
+      </w:r>
+      <w:r>
+        <w:rPr>
+          <w:sz w:val="24"/>
+          <w:szCs w:val="24"/>
+          <w:lang w:val="pt-PT"/>
+        </w:rPr>
+        <w:t>, e tem a classe Cliente Inativo como apontador para ela.</w:t>
+      </w:r>
+    </w:p>
+    <w:p>
+      <w:pPr>
+        <w:ind w:firstLine="720"/>
+        <w:rPr>
+          <w:rStyle w:val="nfaseIntensa"/>
+          <w:sz w:val="24"/>
+          <w:szCs w:val="24"/>
+          <w:lang w:val="pt-PT"/>
+        </w:rPr>
+      </w:pPr>
+      <w:r>
+        <w:rPr>
+          <w:rStyle w:val="nfaseIntensa"/>
+          <w:sz w:val="24"/>
+          <w:szCs w:val="24"/>
+          <w:lang w:val="pt-PT"/>
+        </w:rPr>
+        <w:t>rESERVA</w:t>
+      </w:r>
+    </w:p>
+    <w:p>
+      <w:pPr>
+        <w:rPr>
+          <w:rStyle w:val="nfaseIntensa"/>
+          <w:b w:val="0"/>
+          <w:bCs w:val="0"/>
+          <w:caps w:val="0"/>
+          <w:color w:val="auto"/>
+          <w:spacing w:val="0"/>
+          <w:sz w:val="24"/>
+          <w:szCs w:val="24"/>
+          <w:lang w:val="pt-PT"/>
+        </w:rPr>
+      </w:pPr>
+      <w:r>
+        <w:rPr>
+          <w:sz w:val="24"/>
+          <w:szCs w:val="24"/>
+          <w:lang w:val="pt-PT"/>
+        </w:rPr>
+        <w:tab/>
+        <w:t>A classe Reserva tem os membros:  nome_fornecedor, oferta (um objeto da class</w:t>
+      </w:r>
+      <w:r>
+        <w:rPr>
+          <w:sz w:val="24"/>
+          <w:szCs w:val="24"/>
+          <w:lang w:val="pt-PT"/>
+        </w:rPr>
+        <w:t>e</w:t>
+      </w:r>
+      <w:r>
+        <w:rPr>
+          <w:sz w:val="24"/>
+          <w:szCs w:val="24"/>
+          <w:lang w:val="pt-PT"/>
+        </w:rPr>
+        <w:t xml:space="preserve"> oferta, a oferta que foi reservada), nome_cliente, Cliente (um objeto da class</w:t>
+      </w:r>
+      <w:r>
+        <w:rPr>
+          <w:sz w:val="24"/>
+          <w:szCs w:val="24"/>
+          <w:lang w:val="pt-PT"/>
+        </w:rPr>
+        <w:t>e</w:t>
+      </w:r>
+      <w:r>
+        <w:rPr>
+          <w:sz w:val="24"/>
+          <w:szCs w:val="24"/>
+          <w:lang w:val="pt-PT"/>
+        </w:rPr>
+        <w:t xml:space="preserve"> cliente, que efetuou a reserva), cancelada (um bool que indica se a reserva foi cancelada ou não), preco e data (a data da viagem).</w:t>
+      </w:r>
+    </w:p>
+    <w:p>
+      <w:pPr>
+        <w:rPr>
+          <w:sz w:val="24"/>
+          <w:szCs w:val="24"/>
+          <w:lang w:val="pt-PT"/>
+        </w:rPr>
+      </w:pPr>
+      <w:r>
+        <w:rPr>
+          <w:sz w:val="24"/>
+          <w:szCs w:val="24"/>
+          <w:lang w:val="pt-PT"/>
+        </w:rPr>
+        <w:tab/>
+        <w:t>A classe Reserva tem a classe Fatura como apontador para ela.</w:t>
+      </w:r>
+    </w:p>
+    <w:p>
+      <w:pPr>
+        <w:ind w:firstLine="720"/>
+        <w:rPr>
+          <w:rStyle w:val="nfaseIntensa"/>
+          <w:sz w:val="24"/>
+          <w:szCs w:val="24"/>
+        </w:rPr>
+      </w:pPr>
+      <w:r>
+        <w:rPr>
+          <w:rStyle w:val="nfaseIntensa"/>
+          <w:sz w:val="24"/>
+          <w:szCs w:val="24"/>
+        </w:rPr>
+        <w:t>Time</w:t>
+      </w:r>
+    </w:p>
+    <w:p>
+      <w:pPr>
+        <w:rPr>
+          <w:sz w:val="24"/>
+          <w:szCs w:val="24"/>
+          <w:lang w:val="pt-PT"/>
+        </w:rPr>
+      </w:pPr>
+      <w:r>
+        <w:rPr>
+          <w:sz w:val="24"/>
+          <w:szCs w:val="24"/>
+        </w:rPr>
+        <w:tab/>
+      </w:r>
+      <w:r>
+        <w:rPr>
+          <w:sz w:val="24"/>
+          <w:szCs w:val="24"/>
+          <w:lang w:val="pt-PT"/>
+        </w:rPr>
+        <w:t>A classe Time tem os membros: minutes, hours, day,month, e year (todos ints que representam o respetivo valor da data em questão).</w:t>
+      </w:r>
+    </w:p>
+    <w:p>
+      <w:pPr>
+        <w:rPr>
+          <w:sz w:val="24"/>
+          <w:szCs w:val="24"/>
+          <w:lang w:val="pt-PT"/>
+        </w:rPr>
+      </w:pPr>
+      <w:r>
+        <w:rPr>
+          <w:sz w:val="24"/>
+          <w:szCs w:val="24"/>
+          <w:lang w:val="pt-PT"/>
+        </w:rPr>
+        <w:tab/>
+        <w:t>A classe Time tem como derivada a classe RealTime, que regista, dentro dos parâmetros da class</w:t>
+      </w:r>
+      <w:r>
+        <w:rPr>
+          <w:sz w:val="24"/>
+          <w:szCs w:val="24"/>
+          <w:lang w:val="pt-PT"/>
+        </w:rPr>
+        <w:t>e</w:t>
+      </w:r>
+      <w:r>
+        <w:rPr>
+          <w:sz w:val="24"/>
+          <w:szCs w:val="24"/>
+          <w:lang w:val="pt-PT"/>
+        </w:rPr>
+        <w:t xml:space="preserve"> Time, o tempo real.</w:t>
+      </w:r>
+    </w:p>
+    <w:p>
+      <w:pPr>
+        <w:rPr>
+          <w:sz w:val="24"/>
+          <w:szCs w:val="24"/>
+          <w:lang w:val="pt-PT"/>
+        </w:rPr>
+      </w:pPr>
+    </w:p>
+    <w:p>
+      <w:pPr>
+        <w:ind w:firstLine="720"/>
+        <w:rPr>
+          <w:rStyle w:val="nfaseIntensa"/>
+          <w:sz w:val="24"/>
+          <w:szCs w:val="24"/>
+          <w:lang w:val="pt-PT"/>
+        </w:rPr>
+      </w:pPr>
+      <w:r>
+        <w:rPr>
+          <w:rStyle w:val="nfaseIntensa"/>
+          <w:sz w:val="24"/>
+          <w:szCs w:val="24"/>
+          <w:lang w:val="pt-PT"/>
+        </w:rPr>
+        <w:t>Objeto repetido e objeto inexistente</w:t>
+      </w:r>
+    </w:p>
+    <w:p>
+      <w:pPr>
+        <w:rPr>
+          <w:sz w:val="24"/>
+          <w:szCs w:val="24"/>
+          <w:lang w:val="pt-PT"/>
+        </w:rPr>
+      </w:pPr>
+      <w:r>
+        <w:rPr>
+          <w:sz w:val="24"/>
+          <w:szCs w:val="24"/>
+          <w:lang w:val="pt-PT"/>
+        </w:rPr>
+        <w:tab/>
+        <w:t>As classes Objeto Repetido e Objeto Inexistente são classes template cuja utilidade é detetar exceções, nomeadamente, quando um objeto que se pretende adicionar já existe (por exemplo, quando se tenta adicionar um Fornecedor cujo nome já está em uso) e quando se procura um objeto numa estrutura que não se encontra presente.</w:t>
+      </w:r>
+    </w:p>
+    <w:p>
+      <w:pPr>
+        <w:rPr>
+          <w:sz w:val="24"/>
+          <w:lang w:val="pt-PT"/>
+        </w:rPr>
+      </w:pPr>
+    </w:p>
+    <w:p>
+      <w:pPr>
+        <w:rPr>
+          <w:sz w:val="24"/>
+          <w:lang w:val="pt-PT"/>
+        </w:rPr>
+      </w:pPr>
+    </w:p>
+    <w:p>
+      <w:pPr>
+        <w:rPr>
+          <w:u w:val="single"/>
+          <w:lang w:val="pt-PT"/>
+        </w:rPr>
+      </w:pPr>
+    </w:p>
+    <w:p>
+      <w:pPr>
+        <w:rPr>
+          <w:lang w:val="pt-PT"/>
+        </w:rPr>
+      </w:pPr>
+    </w:p>
+    <w:p>
+      <w:pPr>
+        <w:rPr>
+          <w:lang w:val="pt-PT"/>
+        </w:rPr>
+      </w:pPr>
+      <w:r>
+        <w:rPr>
+          <w:lang w:val="pt-PT"/>
+        </w:rPr>
+        <w:br w:type="page"/>
+      </w:r>
+    </w:p>
+    <w:p>
+      <w:pPr>
+        <w:rPr>
+          <w:lang w:val="pt-PT"/>
+        </w:rPr>
+      </w:pPr>
+    </w:p>
+    <w:p>
+      <w:pPr>
+        <w:pStyle w:val="Cabealho3"/>
+        <w:rPr>
+          <w:sz w:val="24"/>
+          <w:lang w:val="pt-PT"/>
+        </w:rPr>
+      </w:pPr>
+      <w:bookmarkStart w:id="6" w:name="_Toc502885951"/>
+      <w:r>
+        <w:rPr>
+          <w:sz w:val="24"/>
+          <w:lang w:val="pt-PT"/>
+        </w:rPr>
+        <w:t>Ficheiros de texto</w:t>
+      </w:r>
+      <w:bookmarkEnd w:id="6"/>
+    </w:p>
+    <w:p>
+      <w:pPr>
+        <w:rPr>
+          <w:rStyle w:val="nfaseIntensa"/>
+          <w:sz w:val="24"/>
+          <w:lang w:val="pt-PT"/>
+        </w:rPr>
+      </w:pPr>
+      <w:r>
+        <w:rPr>
+          <w:sz w:val="24"/>
+          <w:lang w:val="pt-PT"/>
+        </w:rPr>
+        <w:tab/>
+      </w:r>
+      <w:r>
+        <w:rPr>
+          <w:rStyle w:val="nfaseIntensa"/>
+          <w:sz w:val="24"/>
+          <w:lang w:val="pt-PT"/>
+        </w:rPr>
+        <w:t>C</w:t>
+      </w:r>
+      <w:r>
+        <w:rPr>
+          <w:rStyle w:val="nfaseIntensa"/>
+          <w:sz w:val="24"/>
+          <w:lang w:val="pt-PT"/>
+        </w:rPr>
+        <w:t>lientes.txt</w:t>
+      </w:r>
+    </w:p>
+    <w:p>
+      <w:pPr>
+        <w:rPr>
+          <w:i/>
+          <w:sz w:val="24"/>
+          <w:lang w:val="pt-PT"/>
+        </w:rPr>
+      </w:pPr>
+      <w:r>
+        <w:rPr>
+          <w:sz w:val="24"/>
+          <w:lang w:val="pt-PT"/>
+        </w:rPr>
+        <w:t xml:space="preserve">Lista dos clientes não registados na empresa, </w:t>
+      </w:r>
+      <w:r>
+        <w:rPr>
+          <w:sz w:val="24"/>
+          <w:lang w:val="pt-PT"/>
+        </w:rPr>
+        <w:t xml:space="preserve">guardando os seguintes dados: </w:t>
+      </w:r>
+      <w:r>
+        <w:rPr>
+          <w:i/>
+          <w:sz w:val="24"/>
+          <w:lang w:val="pt-PT"/>
+        </w:rPr>
+        <w:t>nome, morada</w:t>
+      </w:r>
+    </w:p>
+    <w:p>
+      <w:pPr>
+        <w:ind w:firstLine="720"/>
+        <w:rPr>
+          <w:rStyle w:val="nfaseIntensa"/>
+          <w:sz w:val="24"/>
+          <w:lang w:val="pt-PT"/>
+        </w:rPr>
+      </w:pPr>
+      <w:r>
+        <w:rPr>
+          <w:rStyle w:val="nfaseIntensa"/>
+          <w:sz w:val="24"/>
+          <w:lang w:val="pt-PT"/>
+        </w:rPr>
+        <w:t>cL</w:t>
+      </w:r>
+      <w:r>
+        <w:rPr>
+          <w:rStyle w:val="nfaseIntensa"/>
+          <w:sz w:val="24"/>
+          <w:lang w:val="pt-PT"/>
+        </w:rPr>
+        <w:t>IENTES_registados.TXT</w:t>
+      </w:r>
+    </w:p>
+    <w:p>
+      <w:pPr>
+        <w:rPr>
+          <w:i/>
+          <w:sz w:val="24"/>
+          <w:lang w:val="pt-PT"/>
+        </w:rPr>
+      </w:pPr>
+      <w:r>
+        <w:rPr>
+          <w:sz w:val="24"/>
+          <w:lang w:val="pt-PT"/>
+        </w:rPr>
+        <w:t xml:space="preserve">Lista dos clientes registados na empresa, guardando os seguintes dados: </w:t>
+      </w:r>
+      <w:r>
+        <w:rPr>
+          <w:i/>
+          <w:sz w:val="24"/>
+          <w:lang w:val="pt-PT"/>
+        </w:rPr>
+        <w:t>nome, morada, pontos</w:t>
+      </w:r>
+    </w:p>
+    <w:p>
+      <w:pPr>
+        <w:ind w:firstLine="720"/>
+        <w:rPr>
+          <w:rStyle w:val="nfaseIntensa"/>
+          <w:sz w:val="24"/>
+          <w:lang w:val="pt-PT"/>
+        </w:rPr>
+      </w:pPr>
+      <w:r>
+        <w:rPr>
+          <w:rStyle w:val="nfaseIntensa"/>
+          <w:sz w:val="24"/>
+          <w:lang w:val="pt-PT"/>
+        </w:rPr>
+        <w:t>fornecedores.TXT</w:t>
+      </w:r>
+    </w:p>
+    <w:p>
+      <w:pPr>
+        <w:rPr>
+          <w:i/>
+          <w:sz w:val="24"/>
+          <w:lang w:val="pt-PT"/>
+        </w:rPr>
+      </w:pPr>
+      <w:r>
+        <w:rPr>
+          <w:sz w:val="24"/>
+          <w:lang w:val="pt-PT"/>
+        </w:rPr>
+        <w:t xml:space="preserve">Lista dos fornecedores registados na empresa, guardando os seguintes dados: </w:t>
+      </w:r>
+      <w:r>
+        <w:rPr>
+          <w:i/>
+          <w:sz w:val="24"/>
+          <w:lang w:val="pt-PT"/>
+        </w:rPr>
+        <w:t>nome, nif, morada, as definições de fornecedor, as ofertas do fornecedor (e respetivos elementos)</w:t>
+      </w:r>
+    </w:p>
+    <w:p>
+      <w:pPr>
+        <w:ind w:firstLine="720"/>
+        <w:rPr>
+          <w:rStyle w:val="nfaseIntensa"/>
+          <w:sz w:val="24"/>
+          <w:lang w:val="pt-PT"/>
+        </w:rPr>
+      </w:pPr>
+      <w:r>
+        <w:rPr>
+          <w:rStyle w:val="nfaseIntensa"/>
+          <w:sz w:val="24"/>
+          <w:lang w:val="pt-PT"/>
+        </w:rPr>
+        <w:t>reservas.txt</w:t>
+      </w:r>
+    </w:p>
+    <w:p>
+      <w:pPr>
+        <w:rPr>
+          <w:u w:val="single"/>
+          <w:lang w:val="pt-PT"/>
+        </w:rPr>
+      </w:pPr>
+      <w:r>
+        <w:rPr>
+          <w:sz w:val="24"/>
+          <w:lang w:val="pt-PT"/>
+        </w:rPr>
+        <w:t xml:space="preserve">Lista das reservas efetuadas na empresa, guardando os seguintes dados: </w:t>
+      </w:r>
+      <w:r>
+        <w:rPr>
+          <w:i/>
+          <w:sz w:val="24"/>
+          <w:lang w:val="pt-PT"/>
+        </w:rPr>
+        <w:t>nome do fornecedor, a oferta reservada (e respetivos elementos), o nome do cliente, o cliente que efetuou a reserva (e respetivos elementos)</w:t>
+      </w:r>
+      <w:r>
+        <w:rPr>
+          <w:i/>
+          <w:sz w:val="24"/>
+          <w:lang w:val="pt-PT"/>
+        </w:rPr>
+        <w:t>, cancelada, preco e a data da reserva</w:t>
+      </w:r>
+      <w:r>
+        <w:rPr>
+          <w:lang w:val="pt-PT"/>
+        </w:rPr>
+        <w:br w:type="page"/>
+      </w:r>
+    </w:p>
+    <w:p>
+      <w:pPr>
         <w:pStyle w:val="Ttulo1"/>
         <w:rPr>
-          <w:lang w:val="pt-PT"/>
-        </w:rPr>
-      </w:pPr>
-      <w:bookmarkStart w:id="5" w:name="_Toc502858989"/>
-      <w:r>
-        <w:rPr>
+          <w:sz w:val="24"/>
+          <w:szCs w:val="24"/>
+          <w:lang w:val="pt-PT"/>
+        </w:rPr>
+      </w:pPr>
+      <w:bookmarkStart w:id="7" w:name="_Toc502885952"/>
+      <w:r>
+        <w:rPr>
+          <w:sz w:val="24"/>
+          <w:szCs w:val="24"/>
           <w:lang w:val="pt-PT"/>
         </w:rPr>
         <w:lastRenderedPageBreak/>
-        <w:t>LISTA DE CASOS DE UTILIZAÇÃO</w:t>
-      </w:r>
-      <w:bookmarkEnd w:id="5"/>
-    </w:p>
-    <w:p>
-      <w:pPr>
-        <w:rPr>
-          <w:sz w:val="24"/>
-          <w:lang w:val="pt-PT"/>
-        </w:rPr>
-      </w:pPr>
-      <w:r>
-        <w:rPr>
-          <w:sz w:val="24"/>
-          <w:lang w:val="pt-PT"/>
-        </w:rPr>
-        <w:t>Chegando ao menu principal, o utilizador depara-se com quatro opções, a gestão de clientes, fornecedores, ofertas e reservas. Em qualquer uma destas opções, o utilizador poderá criar novos clientes, fornecedores, ofertas ou reservas, apaga-las, modifica-las e, no caso das reservas, cancelá-las.</w:t>
-      </w:r>
-    </w:p>
-    <w:p>
-      <w:pPr>
-        <w:rPr>
-          <w:sz w:val="24"/>
-          <w:lang w:val="pt-PT"/>
-        </w:rPr>
-      </w:pPr>
-      <w:r>
-        <w:rPr>
-          <w:sz w:val="24"/>
-          <w:lang w:val="pt-PT"/>
-        </w:rPr>
-        <w:t>Para poder criar uma reserva é necessário existirem previamente ofertas e clientes, e para criar uma oferta é necessário que existam previamente fornecedores.</w:t>
-      </w:r>
-    </w:p>
-    <w:p>
-      <w:pPr>
-        <w:rPr>
-          <w:sz w:val="24"/>
-          <w:lang w:val="pt-PT"/>
-        </w:rPr>
-      </w:pPr>
-      <w:r>
-        <w:rPr>
-          <w:sz w:val="24"/>
+        <w:t xml:space="preserve">Dificuldades </w:t>
+      </w:r>
+      <w:r>
+        <w:rPr>
+          <w:sz w:val="24"/>
+          <w:szCs w:val="24"/>
+          <w:lang w:val="pt-PT"/>
+        </w:rPr>
+        <w:t>s</w:t>
+      </w:r>
+      <w:r>
+        <w:rPr>
+          <w:sz w:val="24"/>
+          <w:szCs w:val="24"/>
+          <w:lang w:val="pt-PT"/>
+        </w:rPr>
+        <w:t>entidas</w:t>
+      </w:r>
+      <w:bookmarkEnd w:id="7"/>
+    </w:p>
+    <w:p>
+      <w:pPr>
+        <w:pStyle w:val="SemEspaamento"/>
+        <w:rPr>
+          <w:sz w:val="24"/>
+          <w:szCs w:val="24"/>
+          <w:lang w:val="pt-PT"/>
+        </w:rPr>
+      </w:pPr>
+    </w:p>
+    <w:p>
+      <w:pPr>
+        <w:pStyle w:val="SemEspaamento"/>
+        <w:ind w:firstLine="720"/>
+        <w:rPr>
+          <w:sz w:val="24"/>
+          <w:szCs w:val="24"/>
+          <w:lang w:val="pt-PT"/>
+        </w:rPr>
+      </w:pPr>
+      <w:r>
+        <w:rPr>
+          <w:sz w:val="24"/>
+          <w:szCs w:val="24"/>
+          <w:lang w:val="pt-PT"/>
+        </w:rPr>
+        <w:t xml:space="preserve">As principais dificuldades sentidas neste trabalho foram a organização e armazenamento eficiente dos dados que nos competia organizar. </w:t>
+      </w:r>
+    </w:p>
+    <w:p>
+      <w:pPr>
+        <w:pStyle w:val="SemEspaamento"/>
+        <w:ind w:firstLine="720"/>
+        <w:rPr>
+          <w:sz w:val="24"/>
+          <w:szCs w:val="24"/>
+          <w:u w:val="single"/>
+          <w:lang w:val="pt-PT"/>
+        </w:rPr>
+      </w:pPr>
+      <w:r>
+        <w:rPr>
+          <w:sz w:val="24"/>
+          <w:szCs w:val="24"/>
+          <w:lang w:val="pt-PT"/>
+        </w:rPr>
+        <w:t>Essas dificuldades – principalmente sentidas no início do projeto – levaram mais tarde a algumas complicações desnecessárias em funções que se serviam desses dados. Se tivéssemos feito a estruturação inicial do trabalho de modo mais eficiente, essas complicações não teriam surgido.</w:t>
+      </w:r>
+    </w:p>
+    <w:p>
+      <w:pPr>
+        <w:pStyle w:val="SemEspaamento"/>
+        <w:ind w:firstLine="720"/>
+        <w:rPr>
+          <w:sz w:val="24"/>
+          <w:szCs w:val="24"/>
+          <w:lang w:val="pt-PT"/>
+        </w:rPr>
+      </w:pPr>
+      <w:r>
+        <w:rPr>
+          <w:sz w:val="24"/>
+          <w:szCs w:val="24"/>
+          <w:lang w:val="pt-PT"/>
+        </w:rPr>
+        <w:t>No entanto, estas dificuldades foram resolvidas e não são sentidas no fim do trabalho</w:t>
+      </w:r>
+      <w:r>
+        <w:rPr>
+          <w:sz w:val="24"/>
+          <w:szCs w:val="24"/>
+          <w:lang w:val="pt-PT"/>
+        </w:rPr>
+        <w:t>.</w:t>
+      </w:r>
+      <w:r>
+        <w:rPr>
+          <w:sz w:val="24"/>
+          <w:szCs w:val="24"/>
+          <w:lang w:val="pt-PT"/>
+        </w:rPr>
+        <w:tab/>
+      </w:r>
+    </w:p>
+    <w:p>
+      <w:pPr>
+        <w:rPr>
+          <w:sz w:val="24"/>
+          <w:szCs w:val="24"/>
+          <w:lang w:val="pt-PT"/>
+        </w:rPr>
+      </w:pPr>
+      <w:r>
+        <w:rPr>
+          <w:sz w:val="24"/>
+          <w:szCs w:val="24"/>
           <w:lang w:val="pt-PT"/>
         </w:rPr>
         <w:br w:type="page"/>
@@ -1433,85 +2880,30 @@
     </w:p>
     <w:p>
       <w:pPr>
+        <w:rPr>
+          <w:lang w:val="pt-PT"/>
+        </w:rPr>
+      </w:pPr>
+    </w:p>
+    <w:p>
+      <w:pPr>
         <w:pStyle w:val="Ttulo1"/>
         <w:rPr>
-          <w:b/>
-          <w:lang w:val="pt-PT"/>
-        </w:rPr>
-      </w:pPr>
-      <w:bookmarkStart w:id="6" w:name="_Toc502858990"/>
-      <w:r>
-        <w:rPr>
-          <w:b/>
-          <w:lang w:val="pt-PT"/>
-        </w:rPr>
-        <w:lastRenderedPageBreak/>
-        <w:t>DIFICULDADES SENTIDAS</w:t>
-      </w:r>
-      <w:bookmarkEnd w:id="6"/>
-    </w:p>
-    <w:p>
-      <w:pPr>
-        <w:pStyle w:val="SemEspaamento"/>
-        <w:rPr>
-          <w:sz w:val="24"/>
-          <w:szCs w:val="24"/>
-          <w:lang w:val="pt-PT"/>
-        </w:rPr>
-      </w:pPr>
-      <w:r>
-        <w:rPr>
-          <w:sz w:val="24"/>
-          <w:szCs w:val="24"/>
-          <w:lang w:val="pt-PT"/>
-        </w:rPr>
-        <w:t>As principais dificuldades sentidas neste trabalho foram a organização e armazenamento eficiente dos dados que nos competia organizar. Essas dificuldades – principalmente sentidas no início do projeto – levaram mais tarde a algumas complicações desnecessárias em funções que se serviam desses dados. Se tivéssemos feito a estruturação inicial do trabalho de modo mais eficiente, essas complicações não teriam surgido. No entanto, estas dificuldades foram resolvidas e não são sentidas no fim do trabalho.</w:t>
-      </w:r>
-    </w:p>
-    <w:p>
-      <w:pPr>
-        <w:rPr>
-          <w:sz w:val="24"/>
-          <w:szCs w:val="24"/>
-          <w:lang w:val="pt-PT"/>
-        </w:rPr>
-      </w:pPr>
-      <w:r>
-        <w:rPr>
-          <w:sz w:val="24"/>
-          <w:szCs w:val="24"/>
-          <w:lang w:val="pt-PT"/>
-        </w:rPr>
-        <w:br w:type="page"/>
-      </w:r>
-    </w:p>
-    <w:p>
-      <w:pPr>
-        <w:rPr>
-          <w:lang w:val="pt-PT"/>
-        </w:rPr>
-      </w:pPr>
-    </w:p>
-    <w:p>
-      <w:pPr>
-        <w:pStyle w:val="Ttulo1"/>
-        <w:rPr>
-          <w:b/>
-          <w:lang w:val="pt-PT"/>
-        </w:rPr>
-      </w:pPr>
-      <w:bookmarkStart w:id="7" w:name="_Toc502858991"/>
-      <w:r>
-        <w:rPr>
-          <w:b/>
-          <w:lang w:val="pt-PT"/>
-        </w:rPr>
-        <w:t>CONTRIBUIÇÃO DE CADA MEMBRO</w:t>
-      </w:r>
-      <w:bookmarkEnd w:id="7"/>
-    </w:p>
-    <w:p>
-      <w:pPr>
+          <w:lang w:val="pt-PT"/>
+        </w:rPr>
+      </w:pPr>
+      <w:bookmarkStart w:id="8" w:name="_Toc502885953"/>
+      <w:r>
+        <w:rPr>
+          <w:lang w:val="pt-PT"/>
+        </w:rPr>
+        <w:t>Contribuição de cada membro</w:t>
+      </w:r>
+      <w:bookmarkEnd w:id="8"/>
+    </w:p>
+    <w:p>
+      <w:pPr>
+        <w:ind w:firstLine="720"/>
         <w:rPr>
           <w:sz w:val="24"/>
           <w:szCs w:val="24"/>
@@ -1581,80 +2973,265 @@
           <w:szCs w:val="24"/>
           <w:lang w:val="pt-PT"/>
         </w:rPr>
-        <w:t xml:space="preserve"> A divisão de trabalhos inicial foi:</w:t>
-      </w:r>
-    </w:p>
-    <w:p>
-      <w:pPr>
-        <w:rPr>
-          <w:sz w:val="24"/>
-          <w:szCs w:val="24"/>
-          <w:lang w:val="pt-PT"/>
-        </w:rPr>
-      </w:pPr>
-      <w:r>
-        <w:rPr>
-          <w:sz w:val="24"/>
-          <w:szCs w:val="24"/>
-          <w:lang w:val="pt-PT"/>
-        </w:rPr>
-        <w:t>Carlos Vieira: classes e funções destas, classe Time como um todo</w:t>
-      </w:r>
-    </w:p>
-    <w:p>
-      <w:pPr>
-        <w:rPr>
-          <w:sz w:val="24"/>
-          <w:szCs w:val="24"/>
-          <w:lang w:val="pt-PT"/>
-        </w:rPr>
-      </w:pPr>
-      <w:r>
-        <w:rPr>
-          <w:sz w:val="24"/>
-          <w:szCs w:val="24"/>
-          <w:lang w:val="pt-PT"/>
-        </w:rPr>
-        <w:t>João Carlos Maduro: funções de acessos a ficheiros, desenvolvimento de classes e funções de classes</w:t>
-      </w:r>
-    </w:p>
-    <w:p>
-      <w:pPr>
-        <w:rPr>
-          <w:sz w:val="24"/>
-          <w:szCs w:val="24"/>
-          <w:lang w:val="pt-PT"/>
-        </w:rPr>
-      </w:pPr>
-      <w:r>
-        <w:rPr>
-          <w:sz w:val="24"/>
-          <w:szCs w:val="24"/>
-          <w:lang w:val="pt-PT"/>
-        </w:rPr>
-        <w:t xml:space="preserve">João Álvaro Ferreira: funções de menu, displays de informação e acesso a dados, criação </w:t>
-      </w:r>
-    </w:p>
-    <w:p>
-      <w:pPr>
-        <w:rPr>
-          <w:sz w:val="24"/>
-          <w:szCs w:val="24"/>
-          <w:lang w:val="pt-PT"/>
-        </w:rPr>
-      </w:pPr>
-      <w:r>
-        <w:rPr>
-          <w:sz w:val="24"/>
-          <w:szCs w:val="24"/>
-          <w:lang w:val="pt-PT"/>
-        </w:rPr>
-        <w:t>No entanto, como já foi dito, após a fase inicial, qualquer um dos membros trabalhou em todo o tipo de funções dentro deste trabalho.</w:t>
+        <w:t xml:space="preserve"> </w:t>
+      </w:r>
+      <w:r>
+        <w:rPr>
+          <w:sz w:val="24"/>
+          <w:szCs w:val="24"/>
+          <w:lang w:val="pt-PT"/>
+        </w:rPr>
+        <w:tab/>
+      </w:r>
+      <w:r>
+        <w:rPr>
+          <w:sz w:val="24"/>
+          <w:szCs w:val="24"/>
+          <w:lang w:val="pt-PT"/>
+        </w:rPr>
+        <w:t>A divisão de trabalhos inicial foi:</w:t>
+      </w:r>
+    </w:p>
+    <w:p>
+      <w:pPr>
+        <w:rPr>
+          <w:sz w:val="24"/>
+          <w:szCs w:val="24"/>
+          <w:lang w:val="pt-PT"/>
+        </w:rPr>
+      </w:pPr>
+      <w:r>
+        <w:rPr>
+          <w:sz w:val="24"/>
+          <w:szCs w:val="24"/>
+          <w:lang w:val="pt-PT"/>
+        </w:rPr>
+        <w:t>Carlos Vieira: classes e funções destas,</w:t>
+      </w:r>
+      <w:r>
+        <w:rPr>
+          <w:sz w:val="24"/>
+          <w:szCs w:val="24"/>
+          <w:lang w:val="pt-PT"/>
+        </w:rPr>
+        <w:t xml:space="preserve"> </w:t>
+      </w:r>
+      <w:r>
+        <w:rPr>
+          <w:sz w:val="24"/>
+          <w:szCs w:val="24"/>
+          <w:lang w:val="pt-PT"/>
+        </w:rPr>
+        <w:t>classe</w:t>
+      </w:r>
+      <w:r>
+        <w:rPr>
+          <w:sz w:val="24"/>
+          <w:szCs w:val="24"/>
+          <w:lang w:val="pt-PT"/>
+        </w:rPr>
+        <w:t>s</w:t>
+      </w:r>
+      <w:r>
+        <w:rPr>
+          <w:sz w:val="24"/>
+          <w:szCs w:val="24"/>
+          <w:lang w:val="pt-PT"/>
+        </w:rPr>
+        <w:t xml:space="preserve"> Time</w:t>
+      </w:r>
+      <w:r>
+        <w:rPr>
+          <w:sz w:val="24"/>
+          <w:szCs w:val="24"/>
+          <w:lang w:val="pt-PT"/>
+        </w:rPr>
+        <w:t xml:space="preserve"> e RealTime</w:t>
+      </w:r>
+      <w:r>
+        <w:rPr>
+          <w:sz w:val="24"/>
+          <w:szCs w:val="24"/>
+          <w:lang w:val="pt-PT"/>
+        </w:rPr>
+        <w:t xml:space="preserve"> como um todo</w:t>
+      </w:r>
+      <w:r>
+        <w:rPr>
+          <w:sz w:val="24"/>
+          <w:szCs w:val="24"/>
+          <w:lang w:val="pt-PT"/>
+        </w:rPr>
+        <w:t>, métodos que lidam com as faturas e a respetiva Binary Search Tree.</w:t>
+      </w:r>
+    </w:p>
+    <w:p>
+      <w:pPr>
+        <w:rPr>
+          <w:sz w:val="24"/>
+          <w:szCs w:val="24"/>
+          <w:lang w:val="pt-PT"/>
+        </w:rPr>
+      </w:pPr>
+      <w:r>
+        <w:rPr>
+          <w:sz w:val="24"/>
+          <w:szCs w:val="24"/>
+          <w:lang w:val="pt-PT"/>
+        </w:rPr>
+        <w:t>João Carlos Maduro: funções de acessos a ficheiros, desenvolvimento de classes</w:t>
+      </w:r>
+      <w:r>
+        <w:rPr>
+          <w:sz w:val="24"/>
+          <w:szCs w:val="24"/>
+          <w:lang w:val="pt-PT"/>
+        </w:rPr>
+        <w:t>,</w:t>
+      </w:r>
+      <w:r>
+        <w:rPr>
+          <w:sz w:val="24"/>
+          <w:szCs w:val="24"/>
+          <w:lang w:val="pt-PT"/>
+        </w:rPr>
+        <w:t xml:space="preserve"> </w:t>
+      </w:r>
+      <w:r>
+        <w:rPr>
+          <w:sz w:val="24"/>
+          <w:szCs w:val="24"/>
+          <w:lang w:val="pt-PT"/>
+        </w:rPr>
+        <w:t xml:space="preserve">diversas </w:t>
+      </w:r>
+      <w:r>
+        <w:rPr>
+          <w:sz w:val="24"/>
+          <w:szCs w:val="24"/>
+          <w:lang w:val="pt-PT"/>
+        </w:rPr>
+        <w:t>funções d</w:t>
+      </w:r>
+      <w:r>
+        <w:rPr>
+          <w:sz w:val="24"/>
+          <w:szCs w:val="24"/>
+          <w:lang w:val="pt-PT"/>
+        </w:rPr>
+        <w:t>as respetivas classes</w:t>
+      </w:r>
+      <w:r>
+        <w:rPr>
+          <w:sz w:val="24"/>
+          <w:szCs w:val="24"/>
+          <w:lang w:val="pt-PT"/>
+        </w:rPr>
+        <w:t>, exceções e métodos que lidam com atividade e inatividade de clientes e a respetiva hash table.</w:t>
+      </w:r>
+    </w:p>
+    <w:p>
+      <w:pPr>
+        <w:rPr>
+          <w:sz w:val="24"/>
+          <w:szCs w:val="24"/>
+          <w:lang w:val="pt-PT"/>
+        </w:rPr>
+      </w:pPr>
+      <w:r>
+        <w:rPr>
+          <w:sz w:val="24"/>
+          <w:szCs w:val="24"/>
+          <w:lang w:val="pt-PT"/>
+        </w:rPr>
+        <w:t xml:space="preserve">João Álvaro Ferreira: funções de menu, displays de informação e acesso a dados, </w:t>
+      </w:r>
+      <w:r>
+        <w:rPr>
+          <w:sz w:val="24"/>
+          <w:szCs w:val="24"/>
+          <w:lang w:val="pt-PT"/>
+        </w:rPr>
+        <w:t>funções de modificação de objetos</w:t>
+      </w:r>
+      <w:r>
+        <w:rPr>
+          <w:sz w:val="24"/>
+          <w:szCs w:val="24"/>
+          <w:lang w:val="pt-PT"/>
+        </w:rPr>
+        <w:t xml:space="preserve"> e métodos que lidam com a ordenação de </w:t>
+      </w:r>
+      <w:r>
+        <w:rPr>
+          <w:sz w:val="24"/>
+          <w:szCs w:val="24"/>
+          <w:lang w:val="pt-PT"/>
+        </w:rPr>
+        <w:t>o</w:t>
+      </w:r>
+      <w:r>
+        <w:rPr>
+          <w:sz w:val="24"/>
+          <w:szCs w:val="24"/>
+          <w:lang w:val="pt-PT"/>
+        </w:rPr>
+        <w:t>fertas</w:t>
+      </w:r>
+      <w:r>
+        <w:rPr>
+          <w:sz w:val="24"/>
+          <w:szCs w:val="24"/>
+          <w:lang w:val="pt-PT"/>
+        </w:rPr>
+        <w:t xml:space="preserve"> com base </w:t>
+      </w:r>
+      <w:r>
+        <w:rPr>
+          <w:sz w:val="24"/>
+          <w:szCs w:val="24"/>
+          <w:lang w:val="pt-PT"/>
+        </w:rPr>
+        <w:t>n</w:t>
+      </w:r>
+      <w:r>
+        <w:rPr>
+          <w:sz w:val="24"/>
+          <w:szCs w:val="24"/>
+          <w:lang w:val="pt-PT"/>
+        </w:rPr>
+        <w:t>a ultima reserva feita de ofertas com o mesmo tipo de barco, e respetiva priority queue.</w:t>
+      </w:r>
+    </w:p>
+    <w:p>
+      <w:pPr>
+        <w:ind w:firstLine="720"/>
+        <w:rPr>
+          <w:sz w:val="24"/>
+          <w:szCs w:val="24"/>
+          <w:lang w:val="pt-PT"/>
+        </w:rPr>
+      </w:pPr>
+      <w:r>
+        <w:rPr>
+          <w:sz w:val="24"/>
+          <w:szCs w:val="24"/>
+          <w:lang w:val="pt-PT"/>
+        </w:rPr>
+        <w:t>No entanto, como já foi dito, após a fase inicial, qualquer um dos membros trabalhou em todo o tipo de funções dentro deste trabalho</w:t>
+      </w:r>
+      <w:r>
+        <w:rPr>
+          <w:sz w:val="24"/>
+          <w:szCs w:val="24"/>
+          <w:lang w:val="pt-PT"/>
+        </w:rPr>
+        <w:t>.</w:t>
       </w:r>
     </w:p>
     <w:sectPr>
-      <w:headerReference w:type="default" r:id="rId11"/>
-      <w:footerReference w:type="default" r:id="rId12"/>
+      <w:headerReference w:type="default" r:id="rId10"/>
+      <w:footerReference w:type="default" r:id="rId11"/>
       <w:pgSz w:w="11906" w:h="16838"/>
       <w:pgMar w:top="1440" w:right="1440" w:bottom="1440" w:left="1440" w:header="708" w:footer="708" w:gutter="0"/>
       <w:cols w:space="708"/>
@@ -1699,7 +3276,6 @@
         <w:docPartUnique/>
       </w:docPartObj>
     </w:sdtPr>
-    <w:sdtEndPr/>
     <w:sdtContent>
       <w:p>
         <w:pPr>
@@ -1720,7 +3296,7 @@
             <w:noProof/>
             <w:lang w:val="pt-PT"/>
           </w:rPr>
-          <w:t>2</w:t>
+          <w:t>7</w:t>
         </w:r>
         <w:r>
           <w:fldChar w:fldCharType="end"/>
@@ -3043,7 +4619,7 @@
     <w:charset w:val="00"/>
     <w:family w:val="roman"/>
     <w:pitch w:val="variable"/>
-    <w:sig w:usb0="E0002EFF" w:usb1="C000785B" w:usb2="00000009" w:usb3="00000000" w:csb0="000001FF" w:csb1="00000000"/>
+    <w:sig w:usb0="E0002AFF" w:usb1="C0007843" w:usb2="00000009" w:usb3="00000000" w:csb0="000001FF" w:csb1="00000000"/>
   </w:font>
   <w:font w:name="Courier New">
     <w:panose1 w:val="02070309020205020404"/>
@@ -3071,14 +4647,14 @@
     <w:charset w:val="00"/>
     <w:family w:val="swiss"/>
     <w:pitch w:val="variable"/>
-    <w:sig w:usb0="E0002AFF" w:usb1="C000247B" w:usb2="00000009" w:usb3="00000000" w:csb0="000001FF" w:csb1="00000000"/>
+    <w:sig w:usb0="E0002AFF" w:usb1="4000ACFF" w:usb2="00000001" w:usb3="00000000" w:csb0="000001FF" w:csb1="00000000"/>
   </w:font>
   <w:font w:name="Calibri Light">
     <w:panose1 w:val="020F0302020204030204"/>
     <w:charset w:val="00"/>
     <w:family w:val="swiss"/>
     <w:pitch w:val="variable"/>
-    <w:sig w:usb0="E0002AFF" w:usb1="C000247B" w:usb2="00000009" w:usb3="00000000" w:csb0="000001FF" w:csb1="00000000"/>
+    <w:sig w:usb0="A0002AEF" w:usb1="4000207B" w:usb2="00000000" w:usb3="00000000" w:csb0="000001FF" w:csb1="00000000"/>
   </w:font>
 </w:fonts>
 </file>
@@ -3100,7 +4676,6 @@
   <w:rsids>
     <w:rsidRoot w:val="002F5243"/>
     <w:rsid w:val="002F5243"/>
-    <w:rsid w:val="005E521E"/>
   </w:rsids>
   <m:mathPr>
     <m:mathFont m:val="Cambria Math"/>
@@ -3839,7 +5414,7 @@
 </file>
 
 <file path=customXml/itemProps1.xml><?xml version="1.0" encoding="utf-8"?>
-<ds:datastoreItem xmlns:ds="http://schemas.openxmlformats.org/officeDocument/2006/customXml" ds:itemID="{EA2BA52E-DED2-4DFB-AC1D-CCF119B19B7B}">
+<ds:datastoreItem xmlns:ds="http://schemas.openxmlformats.org/officeDocument/2006/customXml" ds:itemID="{8CB5A089-210C-4FA1-A767-9BB42FE7DAC1}">
   <ds:schemaRefs>
     <ds:schemaRef ds:uri="http://schemas.openxmlformats.org/officeDocument/2006/bibliography"/>
   </ds:schemaRefs>

</xml_diff>